<commit_message>
feat : Menambahkan endpoint GET / reviews pada server.js
</commit_message>
<xml_diff>
--- a/Laporan Riset Interoperabilitas 2A TRPL.docx
+++ b/Laporan Riset Interoperabilitas 2A TRPL.docx
@@ -58,20 +58,7 @@
           <w:lang w:val="ms"/>
           <w14:ligatures w14:val="none"/>
         </w:rPr>
-        <w:t>RISET</w:t>
-      </w:r>
-      <w:r>
-        <w:rPr>
-          <w:rFonts w:ascii="Times New Roman" w:eastAsia="Times New Roman" w:hAnsi="Times New Roman" w:cs="Times New Roman"/>
-          <w:b/>
-          <w:bCs/>
-          <w:kern w:val="0"/>
-          <w:sz w:val="28"/>
-          <w:szCs w:val="28"/>
-          <w:lang w:val="ms"/>
-          <w14:ligatures w14:val="none"/>
-        </w:rPr>
-        <w:t xml:space="preserve"> PROJECT</w:t>
+        <w:t>ANALISIS STUDIO GHIBLI API</w:t>
       </w:r>
     </w:p>
     <w:p>
@@ -102,7 +89,7 @@
           <w:lang w:val="ms"/>
           <w14:ligatures w14:val="none"/>
         </w:rPr>
-        <w:t>PEMROGRAMAN PERANGKAT BERGERAK</w:t>
+        <w:t>INTEROPERABILITAS</w:t>
       </w:r>
     </w:p>
     <w:p>
@@ -735,24 +722,6 @@
     </w:p>
     <w:p>
       <w:pPr>
-        <w:rPr>
-          <w:rFonts w:ascii="Times New Roman" w:eastAsia="Times New Roman" w:hAnsi="Times New Roman" w:cs="Times New Roman"/>
-          <w:b/>
-          <w:bCs/>
-          <w:kern w:val="0"/>
-          <w:sz w:val="24"/>
-          <w:szCs w:val="24"/>
-          <w:lang w:val="ms"/>
-          <w14:ligatures w14:val="none"/>
-        </w:rPr>
-      </w:pPr>
-      <w:r>
-        <w:lastRenderedPageBreak/>
-        <w:br w:type="page"/>
-      </w:r>
-    </w:p>
-    <w:p>
-      <w:pPr>
         <w:pStyle w:val="Heading1"/>
         <w:numPr>
           <w:ilvl w:val="0"/>
@@ -762,16 +731,7 @@
       </w:pPr>
       <w:r>
         <w:lastRenderedPageBreak/>
-        <w:t>Me</w:t>
-      </w:r>
-      <w:r>
-        <w:t>ncoba Untuk Me</w:t>
-      </w:r>
-      <w:r>
-        <w:t xml:space="preserve">mbuat Text Button </w:t>
-      </w:r>
-      <w:r>
-        <w:t>Untuk Mengarahkan ke Halaman Register</w:t>
+        <w:t xml:space="preserve">Penjelasan Singkat </w:t>
       </w:r>
     </w:p>
     <w:p>
@@ -779,50 +739,158 @@
         <w:pStyle w:val="ListParagraph"/>
         <w:numPr>
           <w:ilvl w:val="0"/>
-          <w:numId w:val="3"/>
+          <w:numId w:val="5"/>
         </w:numPr>
         <w:spacing w:line="360" w:lineRule="auto"/>
         <w:jc w:val="both"/>
         <w:rPr>
           <w:rFonts w:ascii="Times New Roman" w:hAnsi="Times New Roman" w:cs="Times New Roman"/>
-          <w:sz w:val="24"/>
-          <w:szCs w:val="24"/>
-          <w:lang w:val="ms"/>
-        </w:rPr>
-      </w:pPr>
-      <w:r>
-        <w:rPr>
-          <w:rFonts w:ascii="Times New Roman" w:hAnsi="Times New Roman" w:cs="Times New Roman"/>
-          <w:sz w:val="24"/>
-          <w:szCs w:val="24"/>
-        </w:rPr>
-        <w:t xml:space="preserve">Tambahkan </w:t>
-      </w:r>
-      <w:r>
-        <w:rPr>
-          <w:rFonts w:ascii="Times New Roman" w:hAnsi="Times New Roman" w:cs="Times New Roman"/>
           <w:b/>
           <w:bCs/>
           <w:sz w:val="24"/>
           <w:szCs w:val="24"/>
-        </w:rPr>
-        <w:t>TextButton</w:t>
-      </w:r>
-      <w:r>
-        <w:rPr>
-          <w:rFonts w:ascii="Times New Roman" w:hAnsi="Times New Roman" w:cs="Times New Roman"/>
-          <w:sz w:val="24"/>
-          <w:szCs w:val="24"/>
-        </w:rPr>
-        <w:t xml:space="preserve"> pada Halaman Login dengan teks "Belum punya Akun ? Daftar disini". Implementasikan navigasi untuk mengarahkan ke halaman Register. Pada Halaman Register, ketika klik daftar / register, maka kembalikan ke halaman Login</w:t>
-      </w:r>
-      <w:r>
-        <w:rPr>
-          <w:rFonts w:ascii="Times New Roman" w:hAnsi="Times New Roman" w:cs="Times New Roman"/>
-          <w:sz w:val="24"/>
-          <w:szCs w:val="24"/>
-        </w:rPr>
-        <w:t>!</w:t>
+          <w:lang w:val="ms"/>
+        </w:rPr>
+      </w:pPr>
+      <w:r>
+        <w:rPr>
+          <w:rFonts w:ascii="Times New Roman" w:hAnsi="Times New Roman" w:cs="Times New Roman"/>
+          <w:b/>
+          <w:bCs/>
+          <w:sz w:val="24"/>
+          <w:szCs w:val="24"/>
+          <w:lang w:val="ms"/>
+        </w:rPr>
+        <w:t xml:space="preserve">Deskripsi Singkat API </w:t>
+      </w:r>
+      <w:r>
+        <w:rPr>
+          <w:rFonts w:ascii="Times New Roman" w:hAnsi="Times New Roman" w:cs="Times New Roman"/>
+          <w:sz w:val="24"/>
+          <w:szCs w:val="24"/>
+          <w:lang w:val="ms"/>
+        </w:rPr>
+        <w:t>:</w:t>
+      </w:r>
+      <w:r>
+        <w:rPr>
+          <w:rFonts w:ascii="Times New Roman" w:hAnsi="Times New Roman" w:cs="Times New Roman"/>
+          <w:sz w:val="24"/>
+          <w:szCs w:val="24"/>
+          <w:lang w:val="ms"/>
+        </w:rPr>
+        <w:t xml:space="preserve"> Bagaimana suatu data yang dikirim dan diterima terdapat suatu teknis yang tidak diketahui (</w:t>
+      </w:r>
+      <w:r>
+        <w:rPr>
+          <w:rFonts w:ascii="Times New Roman" w:hAnsi="Times New Roman" w:cs="Times New Roman"/>
+          <w:i/>
+          <w:iCs/>
+          <w:sz w:val="24"/>
+          <w:szCs w:val="24"/>
+          <w:lang w:val="ms"/>
+        </w:rPr>
+        <w:t>undefined</w:t>
+      </w:r>
+      <w:r>
+        <w:rPr>
+          <w:rFonts w:ascii="Times New Roman" w:hAnsi="Times New Roman" w:cs="Times New Roman"/>
+          <w:sz w:val="24"/>
+          <w:szCs w:val="24"/>
+          <w:lang w:val="ms"/>
+        </w:rPr>
+        <w:t>) atau fungsi API ini lebih mengarah ke penyambung an</w:t>
+      </w:r>
+      <w:r>
+        <w:rPr>
+          <w:rFonts w:ascii="Times New Roman" w:hAnsi="Times New Roman" w:cs="Times New Roman"/>
+          <w:sz w:val="24"/>
+          <w:szCs w:val="24"/>
+          <w:lang w:val="ms"/>
+        </w:rPr>
+        <w:t>tara</w:t>
+      </w:r>
+      <w:r>
+        <w:rPr>
+          <w:rFonts w:ascii="Times New Roman" w:hAnsi="Times New Roman" w:cs="Times New Roman"/>
+          <w:sz w:val="24"/>
+          <w:szCs w:val="24"/>
+          <w:lang w:val="ms"/>
+        </w:rPr>
+        <w:t xml:space="preserve"> data yang sudah disediakan</w:t>
+      </w:r>
+      <w:r>
+        <w:rPr>
+          <w:rFonts w:ascii="Times New Roman" w:hAnsi="Times New Roman" w:cs="Times New Roman"/>
+          <w:sz w:val="24"/>
+          <w:szCs w:val="24"/>
+          <w:lang w:val="ms"/>
+        </w:rPr>
+        <w:t>, dalam arti kita tidak mengetahui detail dari langkah-langkah suatu sistem itu akan bekerja. Hanya saja kita sudah menerima data yang matang.</w:t>
+      </w:r>
+      <w:r>
+        <w:rPr>
+          <w:rFonts w:ascii="Times New Roman" w:hAnsi="Times New Roman" w:cs="Times New Roman"/>
+          <w:sz w:val="24"/>
+          <w:szCs w:val="24"/>
+          <w:lang w:val="ms"/>
+        </w:rPr>
+        <w:t xml:space="preserve"> Jika </w:t>
+      </w:r>
+      <w:r>
+        <w:rPr>
+          <w:rFonts w:ascii="Times New Roman" w:hAnsi="Times New Roman" w:cs="Times New Roman"/>
+          <w:b/>
+          <w:bCs/>
+          <w:sz w:val="24"/>
+          <w:szCs w:val="24"/>
+          <w:lang w:val="ms"/>
+        </w:rPr>
+        <w:t>API Ghibli Studio</w:t>
+      </w:r>
+      <w:r>
+        <w:rPr>
+          <w:rFonts w:ascii="Times New Roman" w:hAnsi="Times New Roman" w:cs="Times New Roman"/>
+          <w:b/>
+          <w:bCs/>
+          <w:sz w:val="24"/>
+          <w:szCs w:val="24"/>
+          <w:lang w:val="ms"/>
+        </w:rPr>
+        <w:t xml:space="preserve"> </w:t>
+      </w:r>
+      <w:r>
+        <w:rPr>
+          <w:rFonts w:ascii="Times New Roman" w:hAnsi="Times New Roman" w:cs="Times New Roman"/>
+          <w:sz w:val="24"/>
+          <w:szCs w:val="24"/>
+          <w:lang w:val="ms"/>
+        </w:rPr>
+        <w:t xml:space="preserve">merupakan API yang tidak resmi? Mengapa demikian? Karena </w:t>
+      </w:r>
+      <w:r>
+        <w:rPr>
+          <w:rFonts w:ascii="Times New Roman" w:hAnsi="Times New Roman" w:cs="Times New Roman"/>
+          <w:sz w:val="24"/>
+          <w:szCs w:val="24"/>
+        </w:rPr>
+        <w:t xml:space="preserve">artinya </w:t>
+      </w:r>
+      <w:r>
+        <w:rPr>
+          <w:rFonts w:ascii="Times New Roman" w:hAnsi="Times New Roman" w:cs="Times New Roman"/>
+          <w:sz w:val="24"/>
+          <w:szCs w:val="24"/>
+        </w:rPr>
+        <w:t>kita</w:t>
+      </w:r>
+      <w:r>
+        <w:rPr>
+          <w:rFonts w:ascii="Times New Roman" w:hAnsi="Times New Roman" w:cs="Times New Roman"/>
+          <w:sz w:val="24"/>
+          <w:szCs w:val="24"/>
+        </w:rPr>
+        <w:t xml:space="preserve"> hanya bisa mengambil data, bukan mengubah atau menambahkannya.</w:t>
       </w:r>
     </w:p>
     <w:p>
@@ -830,168 +898,100 @@
         <w:pStyle w:val="ListParagraph"/>
         <w:numPr>
           <w:ilvl w:val="0"/>
-          <w:numId w:val="4"/>
+          <w:numId w:val="5"/>
         </w:numPr>
         <w:spacing w:line="360" w:lineRule="auto"/>
         <w:jc w:val="both"/>
         <w:rPr>
           <w:rFonts w:ascii="Times New Roman" w:hAnsi="Times New Roman" w:cs="Times New Roman"/>
-          <w:sz w:val="24"/>
-          <w:szCs w:val="24"/>
-          <w:lang w:val="ms"/>
-        </w:rPr>
-      </w:pPr>
-      <w:r>
-        <w:rPr>
-          <w:rFonts w:ascii="Times New Roman" w:hAnsi="Times New Roman" w:cs="Times New Roman"/>
-          <w:sz w:val="24"/>
-          <w:szCs w:val="24"/>
-          <w:lang w:val="ms"/>
-        </w:rPr>
-        <w:t>Kemudian kita membuat</w:t>
-      </w:r>
-      <w:r>
-        <w:rPr>
-          <w:rFonts w:ascii="Times New Roman" w:hAnsi="Times New Roman" w:cs="Times New Roman"/>
-          <w:sz w:val="24"/>
-          <w:szCs w:val="24"/>
-          <w:lang w:val="ms"/>
-        </w:rPr>
-        <w:t xml:space="preserve"> </w:t>
-      </w:r>
-      <w:r>
-        <w:rPr>
-          <w:rFonts w:ascii="Times New Roman" w:hAnsi="Times New Roman" w:cs="Times New Roman"/>
           <w:b/>
           <w:bCs/>
           <w:sz w:val="24"/>
           <w:szCs w:val="24"/>
           <w:lang w:val="ms"/>
         </w:rPr>
-        <w:t xml:space="preserve">text button </w:t>
-      </w:r>
-      <w:r>
-        <w:rPr>
-          <w:rFonts w:ascii="Times New Roman" w:hAnsi="Times New Roman" w:cs="Times New Roman"/>
-          <w:sz w:val="24"/>
-          <w:szCs w:val="24"/>
-          <w:lang w:val="ms"/>
-        </w:rPr>
-        <w:t xml:space="preserve">pada halaman </w:t>
-      </w:r>
-      <w:r>
-        <w:rPr>
-          <w:rFonts w:ascii="Times New Roman" w:hAnsi="Times New Roman" w:cs="Times New Roman"/>
-          <w:b/>
-          <w:bCs/>
-          <w:sz w:val="24"/>
-          <w:szCs w:val="24"/>
-          <w:lang w:val="ms"/>
-        </w:rPr>
-        <w:t>loginPage.dart</w:t>
-      </w:r>
-      <w:r>
-        <w:rPr>
-          <w:rFonts w:ascii="Times New Roman" w:hAnsi="Times New Roman" w:cs="Times New Roman"/>
-          <w:b/>
-          <w:bCs/>
-          <w:sz w:val="24"/>
-          <w:szCs w:val="24"/>
-          <w:lang w:val="ms"/>
-        </w:rPr>
-        <w:t xml:space="preserve"> </w:t>
-      </w:r>
-      <w:r>
-        <w:rPr>
-          <w:rFonts w:ascii="Times New Roman" w:hAnsi="Times New Roman" w:cs="Times New Roman"/>
-          <w:sz w:val="24"/>
-          <w:szCs w:val="24"/>
-          <w:lang w:val="ms"/>
-        </w:rPr>
-        <w:t xml:space="preserve">dengan memodifikasi kode pemrograman pada halaman loginPage.dart menggunakan statefull widget, mengapa demikian? </w:t>
-      </w:r>
-      <w:r>
-        <w:rPr>
-          <w:rFonts w:ascii="Times New Roman" w:hAnsi="Times New Roman" w:cs="Times New Roman"/>
-          <w:sz w:val="24"/>
-          <w:szCs w:val="24"/>
-          <w:lang w:val="ms"/>
-        </w:rPr>
-        <w:t>Agar bisa dimodifikasi</w:t>
-      </w:r>
-      <w:r>
-        <w:rPr>
-          <w:rFonts w:ascii="Times New Roman" w:hAnsi="Times New Roman" w:cs="Times New Roman"/>
-          <w:sz w:val="24"/>
-          <w:szCs w:val="24"/>
-          <w:lang w:val="ms"/>
-        </w:rPr>
-        <w:t>/mengelola</w:t>
-      </w:r>
-      <w:r>
-        <w:rPr>
-          <w:rFonts w:ascii="Times New Roman" w:hAnsi="Times New Roman" w:cs="Times New Roman"/>
-          <w:sz w:val="24"/>
-          <w:szCs w:val="24"/>
-          <w:lang w:val="ms"/>
-        </w:rPr>
-        <w:t xml:space="preserve"> menggunakan </w:t>
-      </w:r>
-      <w:r>
-        <w:rPr>
-          <w:rFonts w:ascii="Times New Roman" w:hAnsi="Times New Roman" w:cs="Times New Roman"/>
-          <w:sz w:val="24"/>
-          <w:szCs w:val="24"/>
-          <w:lang w:val="ms"/>
-        </w:rPr>
-        <w:t>TextField. Alasan lainnya karena stateless widget ini tidak bisa diubah-ubah isinya</w:t>
-      </w:r>
-      <w:r>
-        <w:rPr>
-          <w:rFonts w:ascii="Times New Roman" w:hAnsi="Times New Roman" w:cs="Times New Roman"/>
-          <w:sz w:val="24"/>
-          <w:szCs w:val="24"/>
-          <w:lang w:val="ms"/>
-        </w:rPr>
-        <w:t>.</w:t>
+      </w:pPr>
+      <w:r>
+        <w:rPr>
+          <w:rFonts w:ascii="Times New Roman" w:hAnsi="Times New Roman" w:cs="Times New Roman"/>
+          <w:sz w:val="24"/>
+          <w:szCs w:val="24"/>
+          <w:lang w:val="ms"/>
+        </w:rPr>
+        <w:t xml:space="preserve">Analisis Sumber Daya “Films” </w:t>
       </w:r>
     </w:p>
     <w:p>
       <w:pPr>
         <w:pStyle w:val="ListParagraph"/>
+        <w:numPr>
+          <w:ilvl w:val="0"/>
+          <w:numId w:val="6"/>
+        </w:numPr>
         <w:spacing w:line="360" w:lineRule="auto"/>
-        <w:ind w:left="1440"/>
         <w:jc w:val="both"/>
         <w:rPr>
           <w:rFonts w:ascii="Times New Roman" w:hAnsi="Times New Roman" w:cs="Times New Roman"/>
-          <w:sz w:val="24"/>
-          <w:szCs w:val="24"/>
-          <w:lang w:val="ms"/>
-        </w:rPr>
-      </w:pPr>
-      <w:r>
-        <w:rPr>
-          <w:rFonts w:ascii="Times New Roman" w:hAnsi="Times New Roman" w:cs="Times New Roman"/>
+          <w:b/>
+          <w:bCs/>
+          <w:sz w:val="24"/>
+          <w:szCs w:val="24"/>
+          <w:lang w:val="ms"/>
+        </w:rPr>
+      </w:pPr>
+      <w:r>
+        <w:rPr>
+          <w:rFonts w:ascii="Times New Roman" w:hAnsi="Times New Roman" w:cs="Times New Roman"/>
+          <w:sz w:val="24"/>
+          <w:szCs w:val="24"/>
+          <w:lang w:val="ms"/>
+        </w:rPr>
+        <w:t>Disini kita akan mencoba menjelaskan struktur data JSON dari suatu objek film dan minimal menyebutkan 5 properti kunci dan tipe datanya</w:t>
+      </w:r>
+      <w:r>
+        <w:rPr>
+          <w:rFonts w:ascii="Times New Roman" w:hAnsi="Times New Roman" w:cs="Times New Roman"/>
+          <w:sz w:val="24"/>
+          <w:szCs w:val="24"/>
+          <w:lang w:val="ms"/>
+        </w:rPr>
+        <w:t xml:space="preserve"> :</w:t>
+      </w:r>
+    </w:p>
+    <w:p>
+      <w:pPr>
+        <w:pStyle w:val="ListParagraph"/>
+        <w:spacing w:line="360" w:lineRule="auto"/>
+        <w:ind w:left="1800"/>
+        <w:jc w:val="both"/>
+        <w:rPr>
+          <w:rFonts w:ascii="Times New Roman" w:hAnsi="Times New Roman" w:cs="Times New Roman"/>
+          <w:b/>
+          <w:bCs/>
+          <w:sz w:val="24"/>
+          <w:szCs w:val="24"/>
+          <w:lang w:val="ms"/>
+        </w:rPr>
+      </w:pPr>
+      <w:r>
+        <w:rPr>
           <w:noProof/>
-          <w:sz w:val="24"/>
-          <w:szCs w:val="24"/>
-          <w:lang w:val="ms"/>
         </w:rPr>
         <mc:AlternateContent>
           <mc:Choice Requires="wpi">
             <w:drawing>
-              <wp:anchor distT="0" distB="0" distL="114300" distR="114300" simplePos="0" relativeHeight="251669504" behindDoc="0" locked="0" layoutInCell="1" allowOverlap="1" wp14:anchorId="1D88547B" wp14:editId="7F668AD7">
+              <wp:anchor distT="0" distB="0" distL="114300" distR="114300" simplePos="0" relativeHeight="251663360" behindDoc="0" locked="0" layoutInCell="1" allowOverlap="1" wp14:anchorId="7657B46C" wp14:editId="27F59C0A">
                 <wp:simplePos x="0" y="0"/>
                 <wp:positionH relativeFrom="column">
-                  <wp:posOffset>2592783</wp:posOffset>
+                  <wp:posOffset>2430780</wp:posOffset>
                 </wp:positionH>
                 <wp:positionV relativeFrom="paragraph">
-                  <wp:posOffset>1529942</wp:posOffset>
+                  <wp:posOffset>670560</wp:posOffset>
                 </wp:positionV>
-                <wp:extent cx="1867680" cy="604800"/>
-                <wp:effectExtent l="38100" t="38100" r="37465" b="43180"/>
+                <wp:extent cx="1198880" cy="499110"/>
+                <wp:effectExtent l="38100" t="38100" r="39370" b="53340"/>
                 <wp:wrapNone/>
-                <wp:docPr id="2121421110" name="Ink 8"/>
+                <wp:docPr id="1631372979" name="Ink 5"/>
                 <wp:cNvGraphicFramePr/>
                 <a:graphic xmlns:a="http://schemas.openxmlformats.org/drawingml/2006/main">
                   <a:graphicData uri="http://schemas.microsoft.com/office/word/2010/wordprocessingInk">
@@ -1001,17 +1001,23 @@
                       </w14:nvContentPartPr>
                       <w14:xfrm>
                         <a:off x="0" y="0"/>
-                        <a:ext cx="1867680" cy="604800"/>
+                        <a:ext cx="1198880" cy="499110"/>
                       </w14:xfrm>
                     </w14:contentPart>
                   </a:graphicData>
                 </a:graphic>
+                <wp14:sizeRelH relativeFrom="margin">
+                  <wp14:pctWidth>0</wp14:pctWidth>
+                </wp14:sizeRelH>
+                <wp14:sizeRelV relativeFrom="margin">
+                  <wp14:pctHeight>0</wp14:pctHeight>
+                </wp14:sizeRelV>
               </wp:anchor>
             </w:drawing>
           </mc:Choice>
           <mc:Fallback>
             <w:pict>
-              <v:shapetype w14:anchorId="43DAC5A3" id="_x0000_t75" coordsize="21600,21600" o:spt="75" o:preferrelative="t" path="m@4@5l@4@11@9@11@9@5xe" filled="f" stroked="f">
+              <v:shapetype w14:anchorId="7ECE305C" id="_x0000_t75" coordsize="21600,21600" o:spt="75" o:preferrelative="t" path="m@4@5l@4@11@9@11@9@5xe" filled="f" stroked="f">
                 <v:stroke joinstyle="miter"/>
                 <v:formulas>
                   <v:f eqn="if lineDrawn pixelLineWidth 0"/>
@@ -1030,7 +1036,7 @@
                 <v:path o:extrusionok="f" gradientshapeok="t" o:connecttype="rect"/>
                 <o:lock v:ext="edit" aspectratio="t"/>
               </v:shapetype>
-              <v:shape id="Ink 8" o:spid="_x0000_s1026" type="#_x0000_t75" style="position:absolute;margin-left:203.8pt;margin-top:120.1pt;width:147.75pt;height:48.3pt;z-index:251669504;visibility:visible;mso-wrap-style:square;mso-wrap-distance-left:9pt;mso-wrap-distance-top:0;mso-wrap-distance-right:9pt;mso-wrap-distance-bottom:0;mso-position-horizontal:absolute;mso-position-horizontal-relative:text;mso-position-vertical:absolute;mso-position-vertical-relative:text" o:gfxdata="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">
+              <v:shape id="Ink 5" o:spid="_x0000_s1026" type="#_x0000_t75" style="position:absolute;margin-left:190.9pt;margin-top:52.3pt;width:95.35pt;height:40.25pt;z-index:251663360;visibility:visible;mso-wrap-style:square;mso-width-percent:0;mso-height-percent:0;mso-wrap-distance-left:9pt;mso-wrap-distance-top:0;mso-wrap-distance-right:9pt;mso-wrap-distance-bottom:0;mso-position-horizontal:absolute;mso-position-horizontal-relative:text;mso-position-vertical:absolute;mso-position-vertical-relative:text;mso-width-percent:0;mso-height-percent:0;mso-width-relative:margin;mso-height-relative:margin" o:gfxdata="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">
                 <v:imagedata r:id="rId10" o:title=""/>
               </v:shape>
             </w:pict>
@@ -1039,128 +1045,44 @@
       </w:r>
       <w:r>
         <w:rPr>
-          <w:rFonts w:ascii="Times New Roman" w:hAnsi="Times New Roman" w:cs="Times New Roman"/>
           <w:noProof/>
-          <w:sz w:val="24"/>
-          <w:szCs w:val="24"/>
-          <w:lang w:val="ms"/>
-        </w:rPr>
-        <w:drawing>
-          <wp:inline distT="0" distB="0" distL="0" distR="0" wp14:anchorId="21DC666B" wp14:editId="0FA5B33E">
-            <wp:extent cx="4344722" cy="2268753"/>
-            <wp:effectExtent l="0" t="0" r="0" b="0"/>
-            <wp:docPr id="1260572833" name="Picture 1"/>
-            <wp:cNvGraphicFramePr>
-              <a:graphicFrameLocks xmlns:a="http://schemas.openxmlformats.org/drawingml/2006/main" noChangeAspect="1"/>
-            </wp:cNvGraphicFramePr>
-            <a:graphic xmlns:a="http://schemas.openxmlformats.org/drawingml/2006/main">
-              <a:graphicData uri="http://schemas.openxmlformats.org/drawingml/2006/picture">
-                <pic:pic xmlns:pic="http://schemas.openxmlformats.org/drawingml/2006/picture">
-                  <pic:nvPicPr>
-                    <pic:cNvPr id="1260572833" name=""/>
-                    <pic:cNvPicPr/>
-                  </pic:nvPicPr>
-                  <pic:blipFill>
-                    <a:blip r:embed="rId11"/>
-                    <a:stretch>
-                      <a:fillRect/>
-                    </a:stretch>
-                  </pic:blipFill>
-                  <pic:spPr>
-                    <a:xfrm>
-                      <a:off x="0" y="0"/>
-                      <a:ext cx="4360645" cy="2277068"/>
-                    </a:xfrm>
-                    <a:prstGeom prst="rect">
-                      <a:avLst/>
-                    </a:prstGeom>
-                  </pic:spPr>
-                </pic:pic>
-              </a:graphicData>
-            </a:graphic>
-          </wp:inline>
-        </w:drawing>
-      </w:r>
-    </w:p>
-    <w:p>
-      <w:pPr>
-        <w:pStyle w:val="ListParagraph"/>
-        <w:spacing w:line="360" w:lineRule="auto"/>
-        <w:ind w:left="1440"/>
-        <w:jc w:val="both"/>
-        <w:rPr>
-          <w:rFonts w:ascii="Times New Roman" w:hAnsi="Times New Roman" w:cs="Times New Roman"/>
-          <w:sz w:val="24"/>
-          <w:szCs w:val="24"/>
-          <w:lang w:val="ms"/>
-        </w:rPr>
-      </w:pPr>
-      <w:r>
-        <w:rPr>
-          <w:noProof/>
-        </w:rPr>
-        <w:lastRenderedPageBreak/>
+        </w:rPr>
         <mc:AlternateContent>
           <mc:Choice Requires="wpi">
             <w:drawing>
-              <wp:anchor distT="0" distB="0" distL="114300" distR="114300" simplePos="0" relativeHeight="251661312" behindDoc="0" locked="0" layoutInCell="1" allowOverlap="1" wp14:anchorId="7D88859B" wp14:editId="5007F96E">
+              <wp:anchor distT="0" distB="0" distL="114300" distR="114300" simplePos="0" relativeHeight="251661312" behindDoc="0" locked="0" layoutInCell="1" allowOverlap="1" wp14:anchorId="0321CDC0" wp14:editId="659D1D77">
                 <wp:simplePos x="0" y="0"/>
                 <wp:positionH relativeFrom="column">
-                  <wp:posOffset>2553335</wp:posOffset>
+                  <wp:posOffset>2483270</wp:posOffset>
                 </wp:positionH>
                 <wp:positionV relativeFrom="paragraph">
-                  <wp:posOffset>1108710</wp:posOffset>
+                  <wp:posOffset>1507235</wp:posOffset>
                 </wp:positionV>
-                <wp:extent cx="2351405" cy="657225"/>
-                <wp:effectExtent l="38100" t="38100" r="48895" b="47625"/>
+                <wp:extent cx="730440" cy="171360"/>
+                <wp:effectExtent l="38100" t="38100" r="50800" b="38735"/>
                 <wp:wrapNone/>
-                <wp:docPr id="1591515333" name="Ink 3"/>
+                <wp:docPr id="691844891" name="Ink 3"/>
                 <wp:cNvGraphicFramePr/>
                 <a:graphic xmlns:a="http://schemas.openxmlformats.org/drawingml/2006/main">
                   <a:graphicData uri="http://schemas.microsoft.com/office/word/2010/wordprocessingInk">
-                    <w14:contentPart bwMode="auto" r:id="rId12">
+                    <w14:contentPart bwMode="auto" r:id="rId11">
                       <w14:nvContentPartPr>
                         <w14:cNvContentPartPr/>
                       </w14:nvContentPartPr>
                       <w14:xfrm>
                         <a:off x="0" y="0"/>
-                        <a:ext cx="2351405" cy="657225"/>
+                        <a:ext cx="730440" cy="171360"/>
                       </w14:xfrm>
                     </w14:contentPart>
                   </a:graphicData>
                 </a:graphic>
-                <wp14:sizeRelH relativeFrom="margin">
-                  <wp14:pctWidth>0</wp14:pctWidth>
-                </wp14:sizeRelH>
-                <wp14:sizeRelV relativeFrom="margin">
-                  <wp14:pctHeight>0</wp14:pctHeight>
-                </wp14:sizeRelV>
               </wp:anchor>
             </w:drawing>
           </mc:Choice>
           <mc:Fallback>
             <w:pict>
-              <v:shapetype w14:anchorId="73A21D13" id="_x0000_t75" coordsize="21600,21600" o:spt="75" o:preferrelative="t" path="m@4@5l@4@11@9@11@9@5xe" filled="f" stroked="f">
-                <v:stroke joinstyle="miter"/>
-                <v:formulas>
-                  <v:f eqn="if lineDrawn pixelLineWidth 0"/>
-                  <v:f eqn="sum @0 1 0"/>
-                  <v:f eqn="sum 0 0 @1"/>
-                  <v:f eqn="prod @2 1 2"/>
-                  <v:f eqn="prod @3 21600 pixelWidth"/>
-                  <v:f eqn="prod @3 21600 pixelHeight"/>
-                  <v:f eqn="sum @0 0 1"/>
-                  <v:f eqn="prod @6 1 2"/>
-                  <v:f eqn="prod @7 21600 pixelWidth"/>
-                  <v:f eqn="sum @8 21600 0"/>
-                  <v:f eqn="prod @7 21600 pixelHeight"/>
-                  <v:f eqn="sum @10 21600 0"/>
-                </v:formulas>
-                <v:path o:extrusionok="f" gradientshapeok="t" o:connecttype="rect"/>
-                <o:lock v:ext="edit" aspectratio="t"/>
-              </v:shapetype>
-              <v:shape id="Ink 3" o:spid="_x0000_s1026" type="#_x0000_t75" style="position:absolute;margin-left:200.7pt;margin-top:86.95pt;width:185.85pt;height:52.45pt;z-index:251661312;visibility:visible;mso-wrap-style:square;mso-width-percent:0;mso-height-percent:0;mso-wrap-distance-left:9pt;mso-wrap-distance-top:0;mso-wrap-distance-right:9pt;mso-wrap-distance-bottom:0;mso-position-horizontal:absolute;mso-position-horizontal-relative:text;mso-position-vertical:absolute;mso-position-vertical-relative:text;mso-width-percent:0;mso-height-percent:0;mso-width-relative:margin;mso-height-relative:margin" o:gfxdata="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">
-                <v:imagedata r:id="rId13" o:title=""/>
+              <v:shape w14:anchorId="22F65D64" id="Ink 3" o:spid="_x0000_s1026" type="#_x0000_t75" style="position:absolute;margin-left:195.05pt;margin-top:118.2pt;width:58.5pt;height:14.5pt;z-index:251661312;visibility:visible;mso-wrap-style:square;mso-wrap-distance-left:9pt;mso-wrap-distance-top:0;mso-wrap-distance-right:9pt;mso-wrap-distance-bottom:0;mso-position-horizontal:absolute;mso-position-horizontal-relative:text;mso-position-vertical:absolute;mso-position-vertical-relative:text" o:gfxdata="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">
+                <v:imagedata r:id="rId12" o:title=""/>
               </v:shape>
             </w:pict>
           </mc:Fallback>
@@ -1171,10 +1093,10 @@
           <w:noProof/>
         </w:rPr>
         <w:drawing>
-          <wp:inline distT="0" distB="0" distL="0" distR="0" wp14:anchorId="4E4B4F7D" wp14:editId="14599942">
-            <wp:extent cx="4300236" cy="2260600"/>
-            <wp:effectExtent l="0" t="0" r="5080" b="6350"/>
-            <wp:docPr id="2112556412" name="Picture 1"/>
+          <wp:inline distT="0" distB="0" distL="0" distR="0" wp14:anchorId="39DD5708" wp14:editId="7653FB2B">
+            <wp:extent cx="4095750" cy="2304138"/>
+            <wp:effectExtent l="0" t="0" r="0" b="1270"/>
+            <wp:docPr id="1959077837" name="Picture 1"/>
             <wp:cNvGraphicFramePr>
               <a:graphicFrameLocks xmlns:a="http://schemas.openxmlformats.org/drawingml/2006/main" noChangeAspect="1"/>
             </wp:cNvGraphicFramePr>
@@ -1188,7 +1110,7 @@
                     </pic:cNvPicPr>
                   </pic:nvPicPr>
                   <pic:blipFill>
-                    <a:blip r:embed="rId14" cstate="print">
+                    <a:blip r:embed="rId13" cstate="print">
                       <a:extLst>
                         <a:ext uri="{28A0092B-C50C-407E-A947-70E740481C1C}">
                           <a14:useLocalDpi xmlns:a14="http://schemas.microsoft.com/office/drawing/2010/main" val="0"/>
@@ -1203,7 +1125,7 @@
                   <pic:spPr bwMode="auto">
                     <a:xfrm>
                       <a:off x="0" y="0"/>
-                      <a:ext cx="4333356" cy="2278011"/>
+                      <a:ext cx="4118849" cy="2317133"/>
                     </a:xfrm>
                     <a:prstGeom prst="rect">
                       <a:avLst/>
@@ -1224,7 +1146,7 @@
       <w:pPr>
         <w:pStyle w:val="ListParagraph"/>
         <w:spacing w:line="360" w:lineRule="auto"/>
-        <w:ind w:left="1440"/>
+        <w:ind w:left="1800"/>
         <w:jc w:val="both"/>
         <w:rPr>
           <w:rFonts w:ascii="Times New Roman" w:hAnsi="Times New Roman" w:cs="Times New Roman"/>
@@ -1251,6 +1173,66 @@
           <w:szCs w:val="24"/>
           <w:lang w:val="ms"/>
         </w:rPr>
+        <w:t xml:space="preserve">: Pada gambar diatas menunjukkan kita sudah melakukan get pada </w:t>
+      </w:r>
+      <w:hyperlink r:id="rId14" w:history="1">
+        <w:r>
+          <w:rPr>
+            <w:rStyle w:val="Hyperlink"/>
+            <w:rFonts w:ascii="Times New Roman" w:hAnsi="Times New Roman" w:cs="Times New Roman"/>
+            <w:sz w:val="24"/>
+            <w:szCs w:val="24"/>
+            <w:lang w:val="ms"/>
+          </w:rPr>
+          <w:t>https://ghibliapi.dev/films</w:t>
+        </w:r>
+      </w:hyperlink>
+      <w:r>
+        <w:rPr>
+          <w:rFonts w:ascii="Times New Roman" w:hAnsi="Times New Roman" w:cs="Times New Roman"/>
+          <w:sz w:val="24"/>
+          <w:szCs w:val="24"/>
+          <w:lang w:val="ms"/>
+        </w:rPr>
+        <w:t xml:space="preserve"> dan menampilkan kode status “</w:t>
+      </w:r>
+      <w:r>
+        <w:rPr>
+          <w:rFonts w:ascii="Times New Roman" w:hAnsi="Times New Roman" w:cs="Times New Roman"/>
+          <w:sz w:val="24"/>
+          <w:szCs w:val="24"/>
+          <w:highlight w:val="green"/>
+          <w:lang w:val="ms"/>
+        </w:rPr>
+        <w:t>200 OK</w:t>
+      </w:r>
+      <w:r>
+        <w:rPr>
+          <w:rFonts w:ascii="Times New Roman" w:hAnsi="Times New Roman" w:cs="Times New Roman"/>
+          <w:sz w:val="24"/>
+          <w:szCs w:val="24"/>
+          <w:lang w:val="ms"/>
+        </w:rPr>
+        <w:t xml:space="preserve">” yang dimana berhasil. Kemudian ketika dalam data yang ditampilkan terdapat </w:t>
+      </w:r>
+      <w:r>
+        <w:rPr>
+          <w:rFonts w:ascii="Times New Roman" w:hAnsi="Times New Roman" w:cs="Times New Roman"/>
+          <w:b/>
+          <w:bCs/>
+          <w:sz w:val="24"/>
+          <w:szCs w:val="24"/>
+          <w:lang w:val="ms"/>
+        </w:rPr>
+        <w:t xml:space="preserve">tipe data </w:t>
+      </w:r>
+      <w:r>
+        <w:rPr>
+          <w:rFonts w:ascii="Times New Roman" w:hAnsi="Times New Roman" w:cs="Times New Roman"/>
+          <w:sz w:val="24"/>
+          <w:szCs w:val="24"/>
+          <w:lang w:val="ms"/>
+        </w:rPr>
         <w:t xml:space="preserve">: </w:t>
       </w:r>
       <w:r>
@@ -1258,228 +1240,95 @@
           <w:rFonts w:ascii="Times New Roman" w:hAnsi="Times New Roman" w:cs="Times New Roman"/>
           <w:sz w:val="24"/>
           <w:szCs w:val="24"/>
-          <w:lang w:val="ms"/>
-        </w:rPr>
-        <w:t xml:space="preserve">Seperti pada langkah </w:t>
-      </w:r>
-      <w:r>
-        <w:rPr>
-          <w:rFonts w:ascii="Times New Roman" w:hAnsi="Times New Roman" w:cs="Times New Roman"/>
-          <w:sz w:val="24"/>
-          <w:szCs w:val="24"/>
-          <w:lang w:val="ms"/>
-        </w:rPr>
-        <w:t xml:space="preserve">sebelumnya yang sudah dijelaskan oleh pak Galih  pada pertemuan ke-3 terkait </w:t>
-      </w:r>
-      <w:r>
-        <w:rPr>
-          <w:rFonts w:ascii="Times New Roman" w:hAnsi="Times New Roman" w:cs="Times New Roman"/>
-          <w:sz w:val="24"/>
-          <w:szCs w:val="24"/>
-          <w:lang w:val="ms"/>
-        </w:rPr>
-        <w:t xml:space="preserve">Navigasi pada Flutter, disini kita perlu menambahkan </w:t>
-      </w:r>
-      <w:r>
-        <w:rPr>
-          <w:rFonts w:ascii="Times New Roman" w:hAnsi="Times New Roman" w:cs="Times New Roman"/>
-          <w:b/>
-          <w:bCs/>
-          <w:sz w:val="24"/>
-          <w:szCs w:val="24"/>
-          <w:lang w:val="ms"/>
-        </w:rPr>
-        <w:t>navigator.push</w:t>
-      </w:r>
-      <w:r>
-        <w:rPr>
-          <w:rFonts w:ascii="Times New Roman" w:hAnsi="Times New Roman" w:cs="Times New Roman"/>
-          <w:sz w:val="24"/>
-          <w:szCs w:val="24"/>
-          <w:lang w:val="ms"/>
-        </w:rPr>
-        <w:t xml:space="preserve">, yang dimana ketika </w:t>
-      </w:r>
-      <w:r>
-        <w:rPr>
-          <w:rFonts w:ascii="Times New Roman" w:hAnsi="Times New Roman" w:cs="Times New Roman"/>
-          <w:b/>
-          <w:bCs/>
-          <w:sz w:val="24"/>
-          <w:szCs w:val="24"/>
-          <w:lang w:val="ms"/>
-        </w:rPr>
-        <w:t xml:space="preserve">di </w:t>
-      </w:r>
-      <w:r>
-        <w:rPr>
-          <w:rFonts w:ascii="Times New Roman" w:hAnsi="Times New Roman" w:cs="Times New Roman"/>
-          <w:b/>
-          <w:bCs/>
-          <w:sz w:val="24"/>
-          <w:szCs w:val="24"/>
-          <w:lang w:val="ms"/>
-        </w:rPr>
-        <w:t>klik</w:t>
-      </w:r>
-      <w:r>
-        <w:rPr>
-          <w:rFonts w:ascii="Times New Roman" w:hAnsi="Times New Roman" w:cs="Times New Roman"/>
-          <w:sz w:val="24"/>
-          <w:szCs w:val="24"/>
-          <w:lang w:val="ms"/>
-        </w:rPr>
-        <w:t xml:space="preserve"> akan </w:t>
-      </w:r>
-      <w:r>
-        <w:rPr>
-          <w:rFonts w:ascii="Times New Roman" w:hAnsi="Times New Roman" w:cs="Times New Roman"/>
-          <w:b/>
-          <w:bCs/>
-          <w:sz w:val="24"/>
-          <w:szCs w:val="24"/>
-          <w:lang w:val="ms"/>
-        </w:rPr>
-        <w:t>mengarahkan</w:t>
-      </w:r>
-      <w:r>
-        <w:rPr>
-          <w:rFonts w:ascii="Times New Roman" w:hAnsi="Times New Roman" w:cs="Times New Roman"/>
-          <w:sz w:val="24"/>
-          <w:szCs w:val="24"/>
-          <w:lang w:val="ms"/>
-        </w:rPr>
-        <w:t xml:space="preserve"> ke RegisterPage</w:t>
-      </w:r>
-      <w:r>
-        <w:rPr>
-          <w:rFonts w:ascii="Times New Roman" w:hAnsi="Times New Roman" w:cs="Times New Roman"/>
-          <w:sz w:val="24"/>
-          <w:szCs w:val="24"/>
-          <w:lang w:val="ms"/>
-        </w:rPr>
-        <w:t xml:space="preserve"> karena belum mempunyai akun.</w:t>
-      </w:r>
-    </w:p>
-    <w:p>
-      <w:pPr>
-        <w:pStyle w:val="ListParagraph"/>
-        <w:spacing w:line="360" w:lineRule="auto"/>
-        <w:ind w:left="1440"/>
-        <w:jc w:val="both"/>
-        <w:rPr>
-          <w:rFonts w:ascii="Times New Roman" w:hAnsi="Times New Roman" w:cs="Times New Roman"/>
-          <w:sz w:val="24"/>
-          <w:szCs w:val="24"/>
-          <w:lang w:val="ms"/>
-        </w:rPr>
-      </w:pPr>
-      <w:r>
-        <w:rPr>
-          <w:rFonts w:ascii="Times New Roman" w:hAnsi="Times New Roman" w:cs="Times New Roman"/>
-          <w:b/>
-          <w:bCs/>
-          <w:sz w:val="24"/>
-          <w:szCs w:val="24"/>
-          <w:lang w:val="ms"/>
-        </w:rPr>
-        <w:t xml:space="preserve">Analisis 2 </w:t>
-      </w:r>
-      <w:r>
-        <w:rPr>
-          <w:rFonts w:ascii="Times New Roman" w:hAnsi="Times New Roman" w:cs="Times New Roman"/>
-          <w:sz w:val="24"/>
-          <w:szCs w:val="24"/>
-          <w:lang w:val="ms"/>
-        </w:rPr>
-        <w:t xml:space="preserve">: Pada tanda </w:t>
-      </w:r>
-      <w:r>
-        <w:rPr>
-          <w:rFonts w:ascii="Times New Roman" w:hAnsi="Times New Roman" w:cs="Times New Roman"/>
-          <w:sz w:val="24"/>
-          <w:szCs w:val="24"/>
           <w:highlight w:val="yellow"/>
           <w:lang w:val="ms"/>
         </w:rPr>
-        <w:t>kuning</w:t>
-      </w:r>
-      <w:r>
-        <w:rPr>
-          <w:rFonts w:ascii="Times New Roman" w:hAnsi="Times New Roman" w:cs="Times New Roman"/>
-          <w:sz w:val="24"/>
-          <w:szCs w:val="24"/>
-          <w:lang w:val="ms"/>
-        </w:rPr>
-        <w:t xml:space="preserve"> terdapat</w:t>
-      </w:r>
-      <w:r>
-        <w:rPr>
-          <w:rFonts w:ascii="Times New Roman" w:hAnsi="Times New Roman" w:cs="Times New Roman"/>
-          <w:sz w:val="24"/>
-          <w:szCs w:val="24"/>
-          <w:lang w:val="ms"/>
-        </w:rPr>
-        <w:t xml:space="preserve"> </w:t>
-      </w:r>
-      <w:r>
-        <w:rPr>
-          <w:rFonts w:ascii="Times New Roman" w:hAnsi="Times New Roman" w:cs="Times New Roman"/>
-          <w:b/>
-          <w:bCs/>
-          <w:sz w:val="24"/>
-          <w:szCs w:val="24"/>
-          <w:lang w:val="ms"/>
-        </w:rPr>
-        <w:t xml:space="preserve">navigator.push </w:t>
-      </w:r>
-      <w:r>
-        <w:rPr>
-          <w:rFonts w:ascii="Times New Roman" w:hAnsi="Times New Roman" w:cs="Times New Roman"/>
-          <w:sz w:val="24"/>
-          <w:szCs w:val="24"/>
-          <w:lang w:val="ms"/>
-        </w:rPr>
-        <w:t xml:space="preserve">yang akan mengarahkan halaman loginPage ke halaman </w:t>
-      </w:r>
-      <w:r>
-        <w:rPr>
-          <w:rFonts w:ascii="Times New Roman" w:hAnsi="Times New Roman" w:cs="Times New Roman"/>
-          <w:b/>
-          <w:bCs/>
-          <w:sz w:val="24"/>
-          <w:szCs w:val="24"/>
-          <w:lang w:val="ms"/>
-        </w:rPr>
-        <w:t xml:space="preserve">dashboard.dart </w:t>
-      </w:r>
-      <w:r>
-        <w:rPr>
-          <w:rFonts w:ascii="Times New Roman" w:hAnsi="Times New Roman" w:cs="Times New Roman"/>
-          <w:sz w:val="24"/>
-          <w:szCs w:val="24"/>
-          <w:lang w:val="ms"/>
-        </w:rPr>
-        <w:t>(Nomor 2, halaman 7).</w:t>
-      </w:r>
-    </w:p>
-    <w:p>
-      <w:pPr>
-        <w:rPr>
-          <w:rFonts w:ascii="Times New Roman" w:hAnsi="Times New Roman" w:cs="Times New Roman"/>
-          <w:sz w:val="24"/>
-          <w:szCs w:val="24"/>
-          <w:lang w:val="ms"/>
-        </w:rPr>
-      </w:pPr>
-      <w:r>
-        <w:rPr>
-          <w:rFonts w:ascii="Times New Roman" w:hAnsi="Times New Roman" w:cs="Times New Roman"/>
-          <w:sz w:val="24"/>
-          <w:szCs w:val="24"/>
-          <w:lang w:val="ms"/>
-        </w:rPr>
-        <w:br w:type="page"/>
+        <w:t>String</w:t>
+      </w:r>
+      <w:r>
+        <w:rPr>
+          <w:rFonts w:ascii="Times New Roman" w:hAnsi="Times New Roman" w:cs="Times New Roman"/>
+          <w:sz w:val="24"/>
+          <w:szCs w:val="24"/>
+          <w:lang w:val="ms"/>
+        </w:rPr>
+        <w:t xml:space="preserve">, dan tipe data </w:t>
+      </w:r>
+      <w:r>
+        <w:rPr>
+          <w:rFonts w:ascii="Times New Roman" w:hAnsi="Times New Roman" w:cs="Times New Roman"/>
+          <w:sz w:val="24"/>
+          <w:szCs w:val="24"/>
+          <w:highlight w:val="red"/>
+          <w:lang w:val="ms"/>
+        </w:rPr>
+        <w:t>Array</w:t>
+      </w:r>
+      <w:r>
+        <w:rPr>
+          <w:rFonts w:ascii="Times New Roman" w:hAnsi="Times New Roman" w:cs="Times New Roman"/>
+          <w:sz w:val="24"/>
+          <w:szCs w:val="24"/>
+          <w:lang w:val="ms"/>
+        </w:rPr>
+        <w:t xml:space="preserve">. </w:t>
+      </w:r>
+      <w:r>
+        <w:rPr>
+          <w:rFonts w:ascii="Times New Roman" w:hAnsi="Times New Roman" w:cs="Times New Roman"/>
+          <w:sz w:val="24"/>
+          <w:szCs w:val="24"/>
+          <w:lang w:val="ms"/>
+        </w:rPr>
+        <w:t xml:space="preserve">Namun, secara keseluruhan dari body JSON didalam tipe data </w:t>
+      </w:r>
+      <w:r>
+        <w:rPr>
+          <w:rFonts w:ascii="Times New Roman" w:hAnsi="Times New Roman" w:cs="Times New Roman"/>
+          <w:sz w:val="24"/>
+          <w:szCs w:val="24"/>
+          <w:highlight w:val="red"/>
+          <w:lang w:val="ms"/>
+        </w:rPr>
+        <w:t>Array</w:t>
+      </w:r>
+      <w:r>
+        <w:rPr>
+          <w:rFonts w:ascii="Times New Roman" w:hAnsi="Times New Roman" w:cs="Times New Roman"/>
+          <w:sz w:val="24"/>
+          <w:szCs w:val="24"/>
+          <w:lang w:val="ms"/>
+        </w:rPr>
+        <w:t xml:space="preserve"> membungkus suatu objek-objek yang banyak seperti id, title, </w:t>
+      </w:r>
+      <w:r>
+        <w:rPr>
+          <w:rFonts w:ascii="Times New Roman" w:hAnsi="Times New Roman" w:cs="Times New Roman"/>
+          <w:sz w:val="24"/>
+          <w:szCs w:val="24"/>
+          <w:lang w:val="ms"/>
+        </w:rPr>
+        <w:lastRenderedPageBreak/>
+        <w:t xml:space="preserve">orginal-title, movie-banner, dan masih banyak lainnya, termasuk tipe data </w:t>
+      </w:r>
+      <w:r>
+        <w:rPr>
+          <w:rFonts w:ascii="Times New Roman" w:hAnsi="Times New Roman" w:cs="Times New Roman"/>
+          <w:sz w:val="24"/>
+          <w:szCs w:val="24"/>
+          <w:highlight w:val="yellow"/>
+          <w:lang w:val="ms"/>
+        </w:rPr>
+        <w:t>String</w:t>
+      </w:r>
+      <w:r>
+        <w:rPr>
+          <w:rFonts w:ascii="Times New Roman" w:hAnsi="Times New Roman" w:cs="Times New Roman"/>
+          <w:sz w:val="24"/>
+          <w:szCs w:val="24"/>
+          <w:lang w:val="ms"/>
+        </w:rPr>
+        <w:t xml:space="preserve">. </w:t>
       </w:r>
     </w:p>
     <w:p>
@@ -1487,7 +1336,7 @@
         <w:pStyle w:val="ListParagraph"/>
         <w:numPr>
           <w:ilvl w:val="0"/>
-          <w:numId w:val="4"/>
+          <w:numId w:val="6"/>
         </w:numPr>
         <w:spacing w:line="360" w:lineRule="auto"/>
         <w:jc w:val="both"/>
@@ -1505,57 +1354,52 @@
           <w:szCs w:val="24"/>
           <w:lang w:val="ms"/>
         </w:rPr>
-        <w:lastRenderedPageBreak/>
-        <w:t xml:space="preserve">Kemudian kita memodifikasi file register page pada halaman </w:t>
-      </w:r>
-      <w:r>
-        <w:rPr>
-          <w:rFonts w:ascii="Times New Roman" w:hAnsi="Times New Roman" w:cs="Times New Roman"/>
-          <w:b/>
-          <w:bCs/>
-          <w:sz w:val="24"/>
-          <w:szCs w:val="24"/>
-          <w:lang w:val="ms"/>
-        </w:rPr>
-        <w:t>registerPage.dart</w:t>
+        <w:t>Kemudian kita akan mencoba ke tahapan selanjutnya, yaitu menempelkan contoh responses JSON dari GET/films/{id}</w:t>
+      </w:r>
+      <w:r>
+        <w:rPr>
+          <w:rFonts w:ascii="Times New Roman" w:hAnsi="Times New Roman" w:cs="Times New Roman"/>
+          <w:sz w:val="24"/>
+          <w:szCs w:val="24"/>
+          <w:lang w:val="ms"/>
+        </w:rPr>
+        <w:t xml:space="preserve"> atau by id :</w:t>
       </w:r>
     </w:p>
     <w:p>
       <w:pPr>
         <w:pStyle w:val="ListParagraph"/>
         <w:spacing w:line="360" w:lineRule="auto"/>
-        <w:ind w:left="1440"/>
+        <w:ind w:left="1800"/>
         <w:jc w:val="both"/>
         <w:rPr>
           <w:rFonts w:ascii="Times New Roman" w:hAnsi="Times New Roman" w:cs="Times New Roman"/>
-          <w:sz w:val="24"/>
-          <w:szCs w:val="24"/>
-          <w:lang w:val="ms"/>
-        </w:rPr>
-      </w:pPr>
-      <w:r>
-        <w:rPr>
-          <w:rFonts w:ascii="Times New Roman" w:hAnsi="Times New Roman" w:cs="Times New Roman"/>
+          <w:b/>
+          <w:bCs/>
+          <w:sz w:val="24"/>
+          <w:szCs w:val="24"/>
+          <w:lang w:val="ms"/>
+        </w:rPr>
+      </w:pPr>
+      <w:r>
+        <w:rPr>
           <w:noProof/>
-          <w:sz w:val="24"/>
-          <w:szCs w:val="24"/>
-          <w:lang w:val="ms"/>
         </w:rPr>
         <mc:AlternateContent>
           <mc:Choice Requires="wpi">
             <w:drawing>
-              <wp:anchor distT="0" distB="0" distL="114300" distR="114300" simplePos="0" relativeHeight="251663360" behindDoc="0" locked="0" layoutInCell="1" allowOverlap="1" wp14:anchorId="526F04DD" wp14:editId="081A787E">
+              <wp:anchor distT="0" distB="0" distL="114300" distR="114300" simplePos="0" relativeHeight="251666432" behindDoc="0" locked="0" layoutInCell="1" allowOverlap="1" wp14:anchorId="7CDFE3BF" wp14:editId="4E102BB9">
                 <wp:simplePos x="0" y="0"/>
                 <wp:positionH relativeFrom="column">
-                  <wp:posOffset>2731586</wp:posOffset>
+                  <wp:posOffset>2431260</wp:posOffset>
                 </wp:positionH>
                 <wp:positionV relativeFrom="paragraph">
-                  <wp:posOffset>607338</wp:posOffset>
+                  <wp:posOffset>267049</wp:posOffset>
                 </wp:positionV>
-                <wp:extent cx="1461770" cy="506095"/>
-                <wp:effectExtent l="38100" t="38100" r="43180" b="46355"/>
+                <wp:extent cx="1510920" cy="311760"/>
+                <wp:effectExtent l="38100" t="38100" r="13335" b="50800"/>
                 <wp:wrapNone/>
-                <wp:docPr id="686119107" name="Ink 6"/>
+                <wp:docPr id="637089043" name="Ink 9"/>
                 <wp:cNvGraphicFramePr/>
                 <a:graphic xmlns:a="http://schemas.openxmlformats.org/drawingml/2006/main">
                   <a:graphicData uri="http://schemas.microsoft.com/office/word/2010/wordprocessingInk">
@@ -1565,864 +1409,7 @@
                       </w14:nvContentPartPr>
                       <w14:xfrm>
                         <a:off x="0" y="0"/>
-                        <a:ext cx="1461770" cy="506095"/>
-                      </w14:xfrm>
-                    </w14:contentPart>
-                  </a:graphicData>
-                </a:graphic>
-                <wp14:sizeRelH relativeFrom="margin">
-                  <wp14:pctWidth>0</wp14:pctWidth>
-                </wp14:sizeRelH>
-                <wp14:sizeRelV relativeFrom="margin">
-                  <wp14:pctHeight>0</wp14:pctHeight>
-                </wp14:sizeRelV>
-              </wp:anchor>
-            </w:drawing>
-          </mc:Choice>
-          <mc:Fallback>
-            <w:pict>
-              <v:shape w14:anchorId="3B210965" id="Ink 6" o:spid="_x0000_s1026" type="#_x0000_t75" style="position:absolute;margin-left:214.75pt;margin-top:47.45pt;width:115.8pt;height:40.55pt;z-index:251663360;visibility:visible;mso-wrap-style:square;mso-width-percent:0;mso-height-percent:0;mso-wrap-distance-left:9pt;mso-wrap-distance-top:0;mso-wrap-distance-right:9pt;mso-wrap-distance-bottom:0;mso-position-horizontal:absolute;mso-position-horizontal-relative:text;mso-position-vertical:absolute;mso-position-vertical-relative:text;mso-width-percent:0;mso-height-percent:0;mso-width-relative:margin;mso-height-relative:margin" o:gfxdata="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">
-                <v:imagedata r:id="rId16" o:title=""/>
-              </v:shape>
-            </w:pict>
-          </mc:Fallback>
-        </mc:AlternateContent>
-      </w:r>
-      <w:r>
-        <w:rPr>
-          <w:rFonts w:ascii="Times New Roman" w:hAnsi="Times New Roman" w:cs="Times New Roman"/>
-          <w:noProof/>
-          <w:sz w:val="24"/>
-          <w:szCs w:val="24"/>
-          <w:lang w:val="ms"/>
-        </w:rPr>
-        <w:drawing>
-          <wp:inline distT="0" distB="0" distL="0" distR="0" wp14:anchorId="7A8D23F4" wp14:editId="13A951F6">
-            <wp:extent cx="4324350" cy="2264912"/>
-            <wp:effectExtent l="0" t="0" r="0" b="2540"/>
-            <wp:docPr id="1601991477" name="Picture 1"/>
-            <wp:cNvGraphicFramePr>
-              <a:graphicFrameLocks xmlns:a="http://schemas.openxmlformats.org/drawingml/2006/main" noChangeAspect="1"/>
-            </wp:cNvGraphicFramePr>
-            <a:graphic xmlns:a="http://schemas.openxmlformats.org/drawingml/2006/main">
-              <a:graphicData uri="http://schemas.openxmlformats.org/drawingml/2006/picture">
-                <pic:pic xmlns:pic="http://schemas.openxmlformats.org/drawingml/2006/picture">
-                  <pic:nvPicPr>
-                    <pic:cNvPr id="1601991477" name=""/>
-                    <pic:cNvPicPr/>
-                  </pic:nvPicPr>
-                  <pic:blipFill>
-                    <a:blip r:embed="rId17"/>
-                    <a:stretch>
-                      <a:fillRect/>
-                    </a:stretch>
-                  </pic:blipFill>
-                  <pic:spPr>
-                    <a:xfrm>
-                      <a:off x="0" y="0"/>
-                      <a:ext cx="4344946" cy="2275699"/>
-                    </a:xfrm>
-                    <a:prstGeom prst="rect">
-                      <a:avLst/>
-                    </a:prstGeom>
-                  </pic:spPr>
-                </pic:pic>
-              </a:graphicData>
-            </a:graphic>
-          </wp:inline>
-        </w:drawing>
-      </w:r>
-    </w:p>
-    <w:p>
-      <w:pPr>
-        <w:pStyle w:val="ListParagraph"/>
-        <w:spacing w:line="360" w:lineRule="auto"/>
-        <w:ind w:left="1440"/>
-        <w:jc w:val="both"/>
-        <w:rPr>
-          <w:rFonts w:ascii="Times New Roman" w:hAnsi="Times New Roman" w:cs="Times New Roman"/>
-          <w:sz w:val="24"/>
-          <w:szCs w:val="24"/>
-          <w:lang w:val="ms"/>
-        </w:rPr>
-      </w:pPr>
-      <w:r>
-        <w:rPr>
-          <w:rFonts w:ascii="Times New Roman" w:hAnsi="Times New Roman" w:cs="Times New Roman"/>
-          <w:b/>
-          <w:bCs/>
-          <w:sz w:val="24"/>
-          <w:szCs w:val="24"/>
-          <w:lang w:val="ms"/>
-        </w:rPr>
-        <w:t xml:space="preserve">Analisis </w:t>
-      </w:r>
-      <w:r>
-        <w:rPr>
-          <w:rFonts w:ascii="Times New Roman" w:hAnsi="Times New Roman" w:cs="Times New Roman"/>
-          <w:sz w:val="24"/>
-          <w:szCs w:val="24"/>
-          <w:lang w:val="ms"/>
-        </w:rPr>
-        <w:t xml:space="preserve">: Pada gambar diatas menunjukkan ketika kita </w:t>
-      </w:r>
-      <w:r>
-        <w:rPr>
-          <w:rFonts w:ascii="Times New Roman" w:hAnsi="Times New Roman" w:cs="Times New Roman"/>
-          <w:b/>
-          <w:bCs/>
-          <w:sz w:val="24"/>
-          <w:szCs w:val="24"/>
-          <w:lang w:val="ms"/>
-        </w:rPr>
-        <w:t xml:space="preserve">sudah berhasil menambahkan </w:t>
-      </w:r>
-      <w:r>
-        <w:rPr>
-          <w:rFonts w:ascii="Times New Roman" w:hAnsi="Times New Roman" w:cs="Times New Roman"/>
-          <w:sz w:val="24"/>
-          <w:szCs w:val="24"/>
-          <w:lang w:val="ms"/>
-        </w:rPr>
-        <w:t>data pada halaman</w:t>
-      </w:r>
-      <w:r>
-        <w:rPr>
-          <w:rFonts w:ascii="Times New Roman" w:hAnsi="Times New Roman" w:cs="Times New Roman"/>
-          <w:b/>
-          <w:bCs/>
-          <w:sz w:val="24"/>
-          <w:szCs w:val="24"/>
-          <w:lang w:val="ms"/>
-        </w:rPr>
-        <w:t xml:space="preserve"> registerPage.dart</w:t>
-      </w:r>
-      <w:r>
-        <w:rPr>
-          <w:rFonts w:ascii="Times New Roman" w:hAnsi="Times New Roman" w:cs="Times New Roman"/>
-          <w:sz w:val="24"/>
-          <w:szCs w:val="24"/>
-          <w:lang w:val="ms"/>
-        </w:rPr>
-        <w:t xml:space="preserve">. kemudian kita tambahkan navigator yaitu </w:t>
-      </w:r>
-      <w:r>
-        <w:rPr>
-          <w:rFonts w:ascii="Times New Roman" w:hAnsi="Times New Roman" w:cs="Times New Roman"/>
-          <w:b/>
-          <w:bCs/>
-          <w:sz w:val="24"/>
-          <w:szCs w:val="24"/>
-          <w:lang w:val="ms"/>
-        </w:rPr>
-        <w:t xml:space="preserve">navigator.pop </w:t>
-      </w:r>
-      <w:r>
-        <w:rPr>
-          <w:rFonts w:ascii="Times New Roman" w:hAnsi="Times New Roman" w:cs="Times New Roman"/>
-          <w:sz w:val="24"/>
-          <w:szCs w:val="24"/>
-          <w:lang w:val="ms"/>
-        </w:rPr>
-        <w:t xml:space="preserve">yang dimana akan mengembalikan ke halaman </w:t>
-      </w:r>
-      <w:r>
-        <w:rPr>
-          <w:rFonts w:ascii="Times New Roman" w:hAnsi="Times New Roman" w:cs="Times New Roman"/>
-          <w:b/>
-          <w:bCs/>
-          <w:sz w:val="24"/>
-          <w:szCs w:val="24"/>
-          <w:lang w:val="ms"/>
-        </w:rPr>
-        <w:t>loginPage.dart.</w:t>
-      </w:r>
-      <w:r>
-        <w:rPr>
-          <w:rFonts w:ascii="Times New Roman" w:hAnsi="Times New Roman" w:cs="Times New Roman"/>
-          <w:sz w:val="24"/>
-          <w:szCs w:val="24"/>
-          <w:lang w:val="ms"/>
-        </w:rPr>
-        <w:t xml:space="preserve"> dan diminta untuk login lagi.</w:t>
-      </w:r>
-    </w:p>
-    <w:p>
-      <w:pPr>
-        <w:rPr>
-          <w:rFonts w:ascii="Times New Roman" w:hAnsi="Times New Roman" w:cs="Times New Roman"/>
-          <w:sz w:val="24"/>
-          <w:szCs w:val="24"/>
-          <w:lang w:val="ms"/>
-        </w:rPr>
-      </w:pPr>
-      <w:r>
-        <w:rPr>
-          <w:rFonts w:ascii="Times New Roman" w:hAnsi="Times New Roman" w:cs="Times New Roman"/>
-          <w:sz w:val="24"/>
-          <w:szCs w:val="24"/>
-          <w:lang w:val="ms"/>
-        </w:rPr>
-        <w:br w:type="page"/>
-      </w:r>
-    </w:p>
-    <w:p>
-      <w:pPr>
-        <w:pStyle w:val="ListParagraph"/>
-        <w:numPr>
-          <w:ilvl w:val="0"/>
-          <w:numId w:val="4"/>
-        </w:numPr>
-        <w:spacing w:line="360" w:lineRule="auto"/>
-        <w:jc w:val="both"/>
-        <w:rPr>
-          <w:rFonts w:ascii="Times New Roman" w:hAnsi="Times New Roman" w:cs="Times New Roman"/>
-          <w:sz w:val="24"/>
-          <w:szCs w:val="24"/>
-          <w:lang w:val="ms"/>
-        </w:rPr>
-      </w:pPr>
-      <w:r>
-        <w:rPr>
-          <w:rFonts w:ascii="Times New Roman" w:hAnsi="Times New Roman" w:cs="Times New Roman"/>
-          <w:sz w:val="24"/>
-          <w:szCs w:val="24"/>
-          <w:lang w:val="ms"/>
-        </w:rPr>
-        <w:lastRenderedPageBreak/>
-        <w:t>Maka hasilnya akan seperti ini</w:t>
-      </w:r>
-      <w:r>
-        <w:rPr>
-          <w:rFonts w:ascii="Times New Roman" w:hAnsi="Times New Roman" w:cs="Times New Roman"/>
-          <w:sz w:val="24"/>
-          <w:szCs w:val="24"/>
-          <w:lang w:val="ms"/>
-        </w:rPr>
-        <w:t xml:space="preserve"> </w:t>
-      </w:r>
-    </w:p>
-    <w:p>
-      <w:pPr>
-        <w:pStyle w:val="ListParagraph"/>
-        <w:spacing w:line="360" w:lineRule="auto"/>
-        <w:ind w:left="1440"/>
-        <w:jc w:val="both"/>
-        <w:rPr>
-          <w:rFonts w:ascii="Times New Roman" w:hAnsi="Times New Roman" w:cs="Times New Roman"/>
-          <w:sz w:val="24"/>
-          <w:szCs w:val="24"/>
-          <w:lang w:val="ms"/>
-        </w:rPr>
-      </w:pPr>
-      <w:r>
-        <w:rPr>
-          <w:rFonts w:ascii="Times New Roman" w:hAnsi="Times New Roman" w:cs="Times New Roman"/>
-          <w:noProof/>
-          <w:sz w:val="24"/>
-          <w:szCs w:val="24"/>
-          <w:lang w:val="ms"/>
-        </w:rPr>
-        <mc:AlternateContent>
-          <mc:Choice Requires="wpi">
-            <w:drawing>
-              <wp:anchor distT="0" distB="0" distL="114300" distR="114300" simplePos="0" relativeHeight="251665408" behindDoc="0" locked="0" layoutInCell="1" allowOverlap="1" wp14:anchorId="4C1C90CB" wp14:editId="5631FCEB">
-                <wp:simplePos x="0" y="0"/>
-                <wp:positionH relativeFrom="column">
-                  <wp:posOffset>2006600</wp:posOffset>
-                </wp:positionH>
-                <wp:positionV relativeFrom="paragraph">
-                  <wp:posOffset>3361055</wp:posOffset>
-                </wp:positionV>
-                <wp:extent cx="2463800" cy="624840"/>
-                <wp:effectExtent l="38100" t="38100" r="50800" b="41910"/>
-                <wp:wrapNone/>
-                <wp:docPr id="456203770" name="Ink 2"/>
-                <wp:cNvGraphicFramePr/>
-                <a:graphic xmlns:a="http://schemas.openxmlformats.org/drawingml/2006/main">
-                  <a:graphicData uri="http://schemas.microsoft.com/office/word/2010/wordprocessingInk">
-                    <w14:contentPart bwMode="auto" r:id="rId18">
-                      <w14:nvContentPartPr>
-                        <w14:cNvContentPartPr/>
-                      </w14:nvContentPartPr>
-                      <w14:xfrm>
-                        <a:off x="0" y="0"/>
-                        <a:ext cx="2463800" cy="624840"/>
-                      </w14:xfrm>
-                    </w14:contentPart>
-                  </a:graphicData>
-                </a:graphic>
-                <wp14:sizeRelH relativeFrom="margin">
-                  <wp14:pctWidth>0</wp14:pctWidth>
-                </wp14:sizeRelH>
-                <wp14:sizeRelV relativeFrom="margin">
-                  <wp14:pctHeight>0</wp14:pctHeight>
-                </wp14:sizeRelV>
-              </wp:anchor>
-            </w:drawing>
-          </mc:Choice>
-          <mc:Fallback>
-            <w:pict>
-              <v:shape w14:anchorId="5E6F1619" id="Ink 2" o:spid="_x0000_s1026" type="#_x0000_t75" style="position:absolute;margin-left:157.5pt;margin-top:264.15pt;width:194.95pt;height:50.15pt;z-index:251665408;visibility:visible;mso-wrap-style:square;mso-width-percent:0;mso-height-percent:0;mso-wrap-distance-left:9pt;mso-wrap-distance-top:0;mso-wrap-distance-right:9pt;mso-wrap-distance-bottom:0;mso-position-horizontal:absolute;mso-position-horizontal-relative:text;mso-position-vertical:absolute;mso-position-vertical-relative:text;mso-width-percent:0;mso-height-percent:0;mso-width-relative:margin;mso-height-relative:margin" o:gfxdata="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">
-                <v:imagedata r:id="rId19" o:title=""/>
-              </v:shape>
-            </w:pict>
-          </mc:Fallback>
-        </mc:AlternateContent>
-      </w:r>
-      <w:r>
-        <w:rPr>
-          <w:rFonts w:ascii="Times New Roman" w:hAnsi="Times New Roman" w:cs="Times New Roman"/>
-          <w:noProof/>
-          <w:sz w:val="24"/>
-          <w:szCs w:val="24"/>
-          <w:lang w:val="ms"/>
-        </w:rPr>
-        <w:drawing>
-          <wp:inline distT="0" distB="0" distL="0" distR="0" wp14:anchorId="04E15178" wp14:editId="336CEC39">
-            <wp:extent cx="4339884" cy="4936618"/>
-            <wp:effectExtent l="0" t="0" r="3810" b="0"/>
-            <wp:docPr id="1526080548" name="Picture 1"/>
-            <wp:cNvGraphicFramePr>
-              <a:graphicFrameLocks xmlns:a="http://schemas.openxmlformats.org/drawingml/2006/main" noChangeAspect="1"/>
-            </wp:cNvGraphicFramePr>
-            <a:graphic xmlns:a="http://schemas.openxmlformats.org/drawingml/2006/main">
-              <a:graphicData uri="http://schemas.openxmlformats.org/drawingml/2006/picture">
-                <pic:pic xmlns:pic="http://schemas.openxmlformats.org/drawingml/2006/picture">
-                  <pic:nvPicPr>
-                    <pic:cNvPr id="1526080548" name=""/>
-                    <pic:cNvPicPr/>
-                  </pic:nvPicPr>
-                  <pic:blipFill>
-                    <a:blip r:embed="rId20"/>
-                    <a:stretch>
-                      <a:fillRect/>
-                    </a:stretch>
-                  </pic:blipFill>
-                  <pic:spPr>
-                    <a:xfrm>
-                      <a:off x="0" y="0"/>
-                      <a:ext cx="4410356" cy="5016780"/>
-                    </a:xfrm>
-                    <a:prstGeom prst="rect">
-                      <a:avLst/>
-                    </a:prstGeom>
-                  </pic:spPr>
-                </pic:pic>
-              </a:graphicData>
-            </a:graphic>
-          </wp:inline>
-        </w:drawing>
-      </w:r>
-    </w:p>
-    <w:p>
-      <w:pPr>
-        <w:pStyle w:val="ListParagraph"/>
-        <w:spacing w:line="360" w:lineRule="auto"/>
-        <w:ind w:left="1440"/>
-        <w:jc w:val="both"/>
-        <w:rPr>
-          <w:rFonts w:ascii="Times New Roman" w:hAnsi="Times New Roman" w:cs="Times New Roman"/>
-          <w:sz w:val="24"/>
-          <w:szCs w:val="24"/>
-          <w:lang w:val="ms"/>
-        </w:rPr>
-      </w:pPr>
-      <w:r>
-        <w:rPr>
-          <w:rFonts w:ascii="Times New Roman" w:hAnsi="Times New Roman" w:cs="Times New Roman"/>
-          <w:b/>
-          <w:bCs/>
-          <w:sz w:val="24"/>
-          <w:szCs w:val="24"/>
-          <w:lang w:val="ms"/>
-        </w:rPr>
-        <w:t xml:space="preserve">Analisis </w:t>
-      </w:r>
-      <w:r>
-        <w:rPr>
-          <w:rFonts w:ascii="Times New Roman" w:hAnsi="Times New Roman" w:cs="Times New Roman"/>
-          <w:sz w:val="24"/>
-          <w:szCs w:val="24"/>
-          <w:lang w:val="ms"/>
-        </w:rPr>
-        <w:t>: Ketika di klik “belum punya akun”, maka,</w:t>
-      </w:r>
-    </w:p>
-    <w:p>
-      <w:pPr>
-        <w:rPr>
-          <w:rFonts w:ascii="Times New Roman" w:hAnsi="Times New Roman" w:cs="Times New Roman"/>
-          <w:sz w:val="24"/>
-          <w:szCs w:val="24"/>
-          <w:lang w:val="ms"/>
-        </w:rPr>
-      </w:pPr>
-      <w:r>
-        <w:rPr>
-          <w:rFonts w:ascii="Times New Roman" w:hAnsi="Times New Roman" w:cs="Times New Roman"/>
-          <w:sz w:val="24"/>
-          <w:szCs w:val="24"/>
-          <w:lang w:val="ms"/>
-        </w:rPr>
-        <w:br w:type="page"/>
-      </w:r>
-    </w:p>
-    <w:p>
-      <w:pPr>
-        <w:pStyle w:val="ListParagraph"/>
-        <w:numPr>
-          <w:ilvl w:val="0"/>
-          <w:numId w:val="4"/>
-        </w:numPr>
-        <w:spacing w:line="360" w:lineRule="auto"/>
-        <w:jc w:val="both"/>
-        <w:rPr>
-          <w:rFonts w:ascii="Times New Roman" w:hAnsi="Times New Roman" w:cs="Times New Roman"/>
-          <w:sz w:val="24"/>
-          <w:szCs w:val="24"/>
-          <w:lang w:val="ms"/>
-        </w:rPr>
-      </w:pPr>
-      <w:r>
-        <w:rPr>
-          <w:rFonts w:ascii="Times New Roman" w:hAnsi="Times New Roman" w:cs="Times New Roman"/>
-          <w:sz w:val="24"/>
-          <w:szCs w:val="24"/>
-          <w:lang w:val="ms"/>
-        </w:rPr>
-        <w:lastRenderedPageBreak/>
-        <w:t>Lalu, kita klik “Belum punya akun? Daftar ndek sini”</w:t>
-      </w:r>
-    </w:p>
-    <w:p>
-      <w:pPr>
-        <w:pStyle w:val="ListParagraph"/>
-        <w:spacing w:line="360" w:lineRule="auto"/>
-        <w:ind w:left="1440"/>
-        <w:jc w:val="both"/>
-        <w:rPr>
-          <w:rFonts w:ascii="Times New Roman" w:hAnsi="Times New Roman" w:cs="Times New Roman"/>
-          <w:sz w:val="24"/>
-          <w:szCs w:val="24"/>
-          <w:lang w:val="ms"/>
-        </w:rPr>
-      </w:pPr>
-      <w:r>
-        <w:rPr>
-          <w:rFonts w:ascii="Times New Roman" w:hAnsi="Times New Roman" w:cs="Times New Roman"/>
-          <w:noProof/>
-          <w:sz w:val="24"/>
-          <w:szCs w:val="24"/>
-          <w:lang w:val="ms"/>
-        </w:rPr>
-        <w:drawing>
-          <wp:inline distT="0" distB="0" distL="0" distR="0" wp14:anchorId="4FB3633D" wp14:editId="4FA7998D">
-            <wp:extent cx="4334719" cy="5398614"/>
-            <wp:effectExtent l="0" t="0" r="8890" b="0"/>
-            <wp:docPr id="891219317" name="Picture 1"/>
-            <wp:cNvGraphicFramePr>
-              <a:graphicFrameLocks xmlns:a="http://schemas.openxmlformats.org/drawingml/2006/main" noChangeAspect="1"/>
-            </wp:cNvGraphicFramePr>
-            <a:graphic xmlns:a="http://schemas.openxmlformats.org/drawingml/2006/main">
-              <a:graphicData uri="http://schemas.openxmlformats.org/drawingml/2006/picture">
-                <pic:pic xmlns:pic="http://schemas.openxmlformats.org/drawingml/2006/picture">
-                  <pic:nvPicPr>
-                    <pic:cNvPr id="891219317" name=""/>
-                    <pic:cNvPicPr/>
-                  </pic:nvPicPr>
-                  <pic:blipFill>
-                    <a:blip r:embed="rId21"/>
-                    <a:stretch>
-                      <a:fillRect/>
-                    </a:stretch>
-                  </pic:blipFill>
-                  <pic:spPr>
-                    <a:xfrm>
-                      <a:off x="0" y="0"/>
-                      <a:ext cx="4342213" cy="5407947"/>
-                    </a:xfrm>
-                    <a:prstGeom prst="rect">
-                      <a:avLst/>
-                    </a:prstGeom>
-                  </pic:spPr>
-                </pic:pic>
-              </a:graphicData>
-            </a:graphic>
-          </wp:inline>
-        </w:drawing>
-      </w:r>
-    </w:p>
-    <w:p>
-      <w:pPr>
-        <w:pStyle w:val="ListParagraph"/>
-        <w:spacing w:line="360" w:lineRule="auto"/>
-        <w:ind w:left="1440"/>
-        <w:jc w:val="both"/>
-        <w:rPr>
-          <w:rFonts w:ascii="Times New Roman" w:hAnsi="Times New Roman" w:cs="Times New Roman"/>
-          <w:sz w:val="24"/>
-          <w:szCs w:val="24"/>
-          <w:lang w:val="ms"/>
-        </w:rPr>
-      </w:pPr>
-      <w:r>
-        <w:rPr>
-          <w:rFonts w:ascii="Times New Roman" w:hAnsi="Times New Roman" w:cs="Times New Roman"/>
-          <w:b/>
-          <w:bCs/>
-          <w:sz w:val="24"/>
-          <w:szCs w:val="24"/>
-          <w:lang w:val="ms"/>
-        </w:rPr>
-        <w:t xml:space="preserve">Analisis </w:t>
-      </w:r>
-      <w:r>
-        <w:rPr>
-          <w:rFonts w:ascii="Times New Roman" w:hAnsi="Times New Roman" w:cs="Times New Roman"/>
-          <w:sz w:val="24"/>
-          <w:szCs w:val="24"/>
-          <w:lang w:val="ms"/>
-        </w:rPr>
-        <w:t xml:space="preserve">: Ketika semua sudah diisi, dan klik </w:t>
-      </w:r>
-      <w:r>
-        <w:rPr>
-          <w:rFonts w:ascii="Times New Roman" w:hAnsi="Times New Roman" w:cs="Times New Roman"/>
-          <w:b/>
-          <w:bCs/>
-          <w:sz w:val="24"/>
-          <w:szCs w:val="24"/>
-          <w:lang w:val="ms"/>
-        </w:rPr>
-        <w:t xml:space="preserve">register </w:t>
-      </w:r>
-      <w:r>
-        <w:rPr>
-          <w:rFonts w:ascii="Times New Roman" w:hAnsi="Times New Roman" w:cs="Times New Roman"/>
-          <w:sz w:val="24"/>
-          <w:szCs w:val="24"/>
-          <w:lang w:val="ms"/>
-        </w:rPr>
-        <w:t xml:space="preserve">maka akan </w:t>
-      </w:r>
-      <w:r>
-        <w:rPr>
-          <w:rFonts w:ascii="Times New Roman" w:hAnsi="Times New Roman" w:cs="Times New Roman"/>
-          <w:sz w:val="24"/>
-          <w:szCs w:val="24"/>
-          <w:lang w:val="ms"/>
-        </w:rPr>
-        <w:t xml:space="preserve">menampilkan seperti gambar yang ada diatas, yaitu mengembalikan </w:t>
-      </w:r>
-      <w:r>
-        <w:rPr>
-          <w:rFonts w:ascii="Times New Roman" w:hAnsi="Times New Roman" w:cs="Times New Roman"/>
-          <w:sz w:val="24"/>
-          <w:szCs w:val="24"/>
-          <w:lang w:val="ms"/>
-        </w:rPr>
-        <w:t xml:space="preserve">ke halaman </w:t>
-      </w:r>
-      <w:r>
-        <w:rPr>
-          <w:rFonts w:ascii="Times New Roman" w:hAnsi="Times New Roman" w:cs="Times New Roman"/>
-          <w:b/>
-          <w:bCs/>
-          <w:sz w:val="24"/>
-          <w:szCs w:val="24"/>
-          <w:lang w:val="ms"/>
-        </w:rPr>
-        <w:t>login</w:t>
-      </w:r>
-      <w:r>
-        <w:rPr>
-          <w:rFonts w:ascii="Times New Roman" w:hAnsi="Times New Roman" w:cs="Times New Roman"/>
-          <w:sz w:val="24"/>
-          <w:szCs w:val="24"/>
-          <w:lang w:val="ms"/>
-        </w:rPr>
-        <w:t xml:space="preserve">, yang </w:t>
-      </w:r>
-      <w:r>
-        <w:rPr>
-          <w:rFonts w:ascii="Times New Roman" w:hAnsi="Times New Roman" w:cs="Times New Roman"/>
-          <w:sz w:val="24"/>
-          <w:szCs w:val="24"/>
-          <w:lang w:val="ms"/>
-        </w:rPr>
-        <w:t xml:space="preserve">berarti kita sudah berhasil mengimplementasikan penggunaan Navigator pada Flutter yaitu </w:t>
-      </w:r>
-      <w:r>
-        <w:rPr>
-          <w:rFonts w:ascii="Times New Roman" w:hAnsi="Times New Roman" w:cs="Times New Roman"/>
-          <w:b/>
-          <w:bCs/>
-          <w:sz w:val="24"/>
-          <w:szCs w:val="24"/>
-          <w:lang w:val="ms"/>
-        </w:rPr>
-        <w:t>pop</w:t>
-      </w:r>
-      <w:r>
-        <w:rPr>
-          <w:rFonts w:ascii="Times New Roman" w:hAnsi="Times New Roman" w:cs="Times New Roman"/>
-          <w:sz w:val="24"/>
-          <w:szCs w:val="24"/>
-          <w:lang w:val="ms"/>
-        </w:rPr>
-        <w:t>.</w:t>
-      </w:r>
-    </w:p>
-    <w:p>
-      <w:pPr>
-        <w:rPr>
-          <w:rFonts w:ascii="Times New Roman" w:hAnsi="Times New Roman" w:cs="Times New Roman"/>
-          <w:sz w:val="24"/>
-          <w:szCs w:val="24"/>
-          <w:lang w:val="ms"/>
-        </w:rPr>
-      </w:pPr>
-      <w:r>
-        <w:rPr>
-          <w:rFonts w:ascii="Times New Roman" w:hAnsi="Times New Roman" w:cs="Times New Roman"/>
-          <w:sz w:val="24"/>
-          <w:szCs w:val="24"/>
-          <w:lang w:val="ms"/>
-        </w:rPr>
-        <w:br w:type="page"/>
-      </w:r>
-    </w:p>
-    <w:p>
-      <w:pPr>
-        <w:pStyle w:val="ListParagraph"/>
-        <w:numPr>
-          <w:ilvl w:val="0"/>
-          <w:numId w:val="3"/>
-        </w:numPr>
-        <w:spacing w:line="360" w:lineRule="auto"/>
-        <w:jc w:val="both"/>
-        <w:rPr>
-          <w:rFonts w:ascii="Times New Roman" w:hAnsi="Times New Roman" w:cs="Times New Roman"/>
-          <w:sz w:val="24"/>
-          <w:szCs w:val="24"/>
-          <w:lang w:val="ms"/>
-        </w:rPr>
-      </w:pPr>
-      <w:r>
-        <w:rPr>
-          <w:rFonts w:ascii="Times New Roman" w:hAnsi="Times New Roman" w:cs="Times New Roman"/>
-          <w:sz w:val="24"/>
-          <w:szCs w:val="24"/>
-          <w:lang w:val="ms"/>
-        </w:rPr>
-        <w:lastRenderedPageBreak/>
-        <w:t>Kemudian, kita mencoba untuk</w:t>
-      </w:r>
-      <w:r>
-        <w:rPr>
-          <w:rFonts w:ascii="Times New Roman" w:hAnsi="Times New Roman" w:cs="Times New Roman"/>
-          <w:sz w:val="24"/>
-          <w:szCs w:val="24"/>
-          <w:lang w:val="ms"/>
-        </w:rPr>
-        <w:t xml:space="preserve"> </w:t>
-      </w:r>
-      <w:r>
-        <w:rPr>
-          <w:rFonts w:ascii="Times New Roman" w:hAnsi="Times New Roman" w:cs="Times New Roman"/>
-          <w:sz w:val="24"/>
-          <w:szCs w:val="24"/>
-        </w:rPr>
-        <w:t>melakukan</w:t>
-      </w:r>
-      <w:r>
-        <w:rPr>
-          <w:rFonts w:ascii="Times New Roman" w:hAnsi="Times New Roman" w:cs="Times New Roman"/>
-          <w:sz w:val="24"/>
-          <w:szCs w:val="24"/>
-        </w:rPr>
-        <w:t xml:space="preserve"> Navigasi dengan parameter pada tombol Login dengan menuju halaman dashboard (buat file ini jika belum disediakan). Pada halaman dashboard, tampilkan informasi email / username yang digunakan untuk login. Tambahkan tombol logout untuk kembali ke halaman login</w:t>
-      </w:r>
-      <w:r>
-        <w:rPr>
-          <w:rFonts w:ascii="Times New Roman" w:hAnsi="Times New Roman" w:cs="Times New Roman"/>
-          <w:sz w:val="24"/>
-          <w:szCs w:val="24"/>
-        </w:rPr>
-        <w:t>.</w:t>
-      </w:r>
-    </w:p>
-    <w:p>
-      <w:pPr>
-        <w:pStyle w:val="ListParagraph"/>
-        <w:numPr>
-          <w:ilvl w:val="0"/>
-          <w:numId w:val="4"/>
-        </w:numPr>
-        <w:spacing w:line="360" w:lineRule="auto"/>
-        <w:jc w:val="both"/>
-        <w:rPr>
-          <w:rFonts w:ascii="Times New Roman" w:hAnsi="Times New Roman" w:cs="Times New Roman"/>
-          <w:sz w:val="24"/>
-          <w:szCs w:val="24"/>
-          <w:lang w:val="ms"/>
-        </w:rPr>
-      </w:pPr>
-      <w:r>
-        <w:rPr>
-          <w:rFonts w:ascii="Times New Roman" w:hAnsi="Times New Roman" w:cs="Times New Roman"/>
-          <w:b/>
-          <w:bCs/>
-          <w:sz w:val="24"/>
-          <w:szCs w:val="24"/>
-          <w:lang w:val="ms"/>
-        </w:rPr>
-        <w:t>Pertama</w:t>
-      </w:r>
-      <w:r>
-        <w:rPr>
-          <w:rFonts w:ascii="Times New Roman" w:hAnsi="Times New Roman" w:cs="Times New Roman"/>
-          <w:sz w:val="24"/>
-          <w:szCs w:val="24"/>
-          <w:lang w:val="ms"/>
-        </w:rPr>
-        <w:t xml:space="preserve">, tentunya kita akan membuat file </w:t>
-      </w:r>
-      <w:r>
-        <w:rPr>
-          <w:rFonts w:ascii="Times New Roman" w:hAnsi="Times New Roman" w:cs="Times New Roman"/>
-          <w:b/>
-          <w:bCs/>
-          <w:sz w:val="24"/>
-          <w:szCs w:val="24"/>
-          <w:lang w:val="ms"/>
-        </w:rPr>
-        <w:t xml:space="preserve">dashboard.dart </w:t>
-      </w:r>
-      <w:r>
-        <w:rPr>
-          <w:rFonts w:ascii="Times New Roman" w:hAnsi="Times New Roman" w:cs="Times New Roman"/>
-          <w:sz w:val="24"/>
-          <w:szCs w:val="24"/>
-          <w:lang w:val="ms"/>
-        </w:rPr>
-        <w:t>sama dengan</w:t>
-      </w:r>
-      <w:r>
-        <w:rPr>
-          <w:rFonts w:ascii="Times New Roman" w:hAnsi="Times New Roman" w:cs="Times New Roman"/>
-          <w:sz w:val="24"/>
-          <w:szCs w:val="24"/>
-          <w:lang w:val="ms"/>
-        </w:rPr>
-        <w:t xml:space="preserve"> cara sebelumnya</w:t>
-      </w:r>
-    </w:p>
-    <w:p>
-      <w:pPr>
-        <w:pStyle w:val="ListParagraph"/>
-        <w:spacing w:line="360" w:lineRule="auto"/>
-        <w:ind w:left="1440"/>
-        <w:jc w:val="both"/>
-        <w:rPr>
-          <w:rFonts w:ascii="Times New Roman" w:hAnsi="Times New Roman" w:cs="Times New Roman"/>
-          <w:sz w:val="24"/>
-          <w:szCs w:val="24"/>
-          <w:lang w:val="ms"/>
-        </w:rPr>
-      </w:pPr>
-      <w:r>
-        <w:rPr>
-          <w:rFonts w:ascii="Times New Roman" w:hAnsi="Times New Roman" w:cs="Times New Roman"/>
-          <w:noProof/>
-          <w:sz w:val="24"/>
-          <w:szCs w:val="24"/>
-          <w:lang w:val="ms"/>
-        </w:rPr>
-        <w:drawing>
-          <wp:inline distT="0" distB="0" distL="0" distR="0" wp14:anchorId="4C24F4B7" wp14:editId="4F75A808">
-            <wp:extent cx="4339884" cy="2139246"/>
-            <wp:effectExtent l="0" t="0" r="3810" b="0"/>
-            <wp:docPr id="1419862886" name="Picture 1"/>
-            <wp:cNvGraphicFramePr>
-              <a:graphicFrameLocks xmlns:a="http://schemas.openxmlformats.org/drawingml/2006/main" noChangeAspect="1"/>
-            </wp:cNvGraphicFramePr>
-            <a:graphic xmlns:a="http://schemas.openxmlformats.org/drawingml/2006/main">
-              <a:graphicData uri="http://schemas.openxmlformats.org/drawingml/2006/picture">
-                <pic:pic xmlns:pic="http://schemas.openxmlformats.org/drawingml/2006/picture">
-                  <pic:nvPicPr>
-                    <pic:cNvPr id="1419862886" name=""/>
-                    <pic:cNvPicPr/>
-                  </pic:nvPicPr>
-                  <pic:blipFill>
-                    <a:blip r:embed="rId22"/>
-                    <a:stretch>
-                      <a:fillRect/>
-                    </a:stretch>
-                  </pic:blipFill>
-                  <pic:spPr>
-                    <a:xfrm>
-                      <a:off x="0" y="0"/>
-                      <a:ext cx="4356075" cy="2147227"/>
-                    </a:xfrm>
-                    <a:prstGeom prst="rect">
-                      <a:avLst/>
-                    </a:prstGeom>
-                  </pic:spPr>
-                </pic:pic>
-              </a:graphicData>
-            </a:graphic>
-          </wp:inline>
-        </w:drawing>
-      </w:r>
-    </w:p>
-    <w:p>
-      <w:pPr>
-        <w:pStyle w:val="ListParagraph"/>
-        <w:spacing w:line="360" w:lineRule="auto"/>
-        <w:ind w:left="1440"/>
-        <w:jc w:val="both"/>
-        <w:rPr>
-          <w:rFonts w:ascii="Times New Roman" w:hAnsi="Times New Roman" w:cs="Times New Roman"/>
-          <w:sz w:val="24"/>
-          <w:szCs w:val="24"/>
-          <w:lang w:val="ms"/>
-        </w:rPr>
-      </w:pPr>
-      <w:r>
-        <w:rPr>
-          <w:rFonts w:ascii="Times New Roman" w:hAnsi="Times New Roman" w:cs="Times New Roman"/>
-          <w:noProof/>
-          <w:sz w:val="24"/>
-          <w:szCs w:val="24"/>
-          <w:lang w:val="ms"/>
-        </w:rPr>
-        <mc:AlternateContent>
-          <mc:Choice Requires="wpi">
-            <w:drawing>
-              <wp:anchor distT="0" distB="0" distL="114300" distR="114300" simplePos="0" relativeHeight="251667456" behindDoc="0" locked="0" layoutInCell="1" allowOverlap="1" wp14:anchorId="643E5BF3" wp14:editId="4114E0F7">
-                <wp:simplePos x="0" y="0"/>
-                <wp:positionH relativeFrom="column">
-                  <wp:posOffset>2674135</wp:posOffset>
-                </wp:positionH>
-                <wp:positionV relativeFrom="paragraph">
-                  <wp:posOffset>958138</wp:posOffset>
-                </wp:positionV>
-                <wp:extent cx="995400" cy="646920"/>
-                <wp:effectExtent l="38100" t="38100" r="33655" b="39370"/>
-                <wp:wrapNone/>
-                <wp:docPr id="936828903" name="Ink 6"/>
-                <wp:cNvGraphicFramePr/>
-                <a:graphic xmlns:a="http://schemas.openxmlformats.org/drawingml/2006/main">
-                  <a:graphicData uri="http://schemas.microsoft.com/office/word/2010/wordprocessingInk">
-                    <w14:contentPart bwMode="auto" r:id="rId23">
-                      <w14:nvContentPartPr>
-                        <w14:cNvContentPartPr/>
-                      </w14:nvContentPartPr>
-                      <w14:xfrm>
-                        <a:off x="0" y="0"/>
-                        <a:ext cx="995400" cy="646920"/>
+                        <a:ext cx="1510920" cy="311760"/>
                       </w14:xfrm>
                     </w14:contentPart>
                   </a:graphicData>
@@ -2432,8 +1419,8 @@
           </mc:Choice>
           <mc:Fallback>
             <w:pict>
-              <v:shape w14:anchorId="6FFAECA2" id="Ink 6" o:spid="_x0000_s1026" type="#_x0000_t75" style="position:absolute;margin-left:210.2pt;margin-top:75.1pt;width:79.1pt;height:51.65pt;z-index:251667456;visibility:visible;mso-wrap-style:square;mso-wrap-distance-left:9pt;mso-wrap-distance-top:0;mso-wrap-distance-right:9pt;mso-wrap-distance-bottom:0;mso-position-horizontal:absolute;mso-position-horizontal-relative:text;mso-position-vertical:absolute;mso-position-vertical-relative:text" o:gfxdata="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">
-                <v:imagedata r:id="rId24" o:title=""/>
+              <v:shape w14:anchorId="39BEFFBF" id="Ink 9" o:spid="_x0000_s1026" type="#_x0000_t75" style="position:absolute;margin-left:190.95pt;margin-top:20.55pt;width:119.95pt;height:25.55pt;z-index:251666432;visibility:visible;mso-wrap-style:square;mso-wrap-distance-left:9pt;mso-wrap-distance-top:0;mso-wrap-distance-right:9pt;mso-wrap-distance-bottom:0;mso-position-horizontal:absolute;mso-position-horizontal-relative:text;mso-position-vertical:absolute;mso-position-vertical-relative:text" o:gfxdata="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">
+                <v:imagedata r:id="rId16" o:title=""/>
               </v:shape>
             </w:pict>
           </mc:Fallback>
@@ -2441,17 +1428,58 @@
       </w:r>
       <w:r>
         <w:rPr>
-          <w:rFonts w:ascii="Times New Roman" w:hAnsi="Times New Roman" w:cs="Times New Roman"/>
           <w:noProof/>
-          <w:sz w:val="24"/>
-          <w:szCs w:val="24"/>
-          <w:lang w:val="ms"/>
+        </w:rPr>
+        <mc:AlternateContent>
+          <mc:Choice Requires="wpi">
+            <w:drawing>
+              <wp:anchor distT="0" distB="0" distL="114300" distR="114300" simplePos="0" relativeHeight="251664384" behindDoc="0" locked="0" layoutInCell="1" allowOverlap="1" wp14:anchorId="626165F7" wp14:editId="7EBB8518">
+                <wp:simplePos x="0" y="0"/>
+                <wp:positionH relativeFrom="column">
+                  <wp:posOffset>2892420</wp:posOffset>
+                </wp:positionH>
+                <wp:positionV relativeFrom="paragraph">
+                  <wp:posOffset>716329</wp:posOffset>
+                </wp:positionV>
+                <wp:extent cx="360" cy="360"/>
+                <wp:effectExtent l="38100" t="38100" r="38100" b="38100"/>
+                <wp:wrapNone/>
+                <wp:docPr id="1709761826" name="Ink 7"/>
+                <wp:cNvGraphicFramePr/>
+                <a:graphic xmlns:a="http://schemas.openxmlformats.org/drawingml/2006/main">
+                  <a:graphicData uri="http://schemas.microsoft.com/office/word/2010/wordprocessingInk">
+                    <w14:contentPart bwMode="auto" r:id="rId17">
+                      <w14:nvContentPartPr>
+                        <w14:cNvContentPartPr/>
+                      </w14:nvContentPartPr>
+                      <w14:xfrm>
+                        <a:off x="0" y="0"/>
+                        <a:ext cx="360" cy="360"/>
+                      </w14:xfrm>
+                    </w14:contentPart>
+                  </a:graphicData>
+                </a:graphic>
+              </wp:anchor>
+            </w:drawing>
+          </mc:Choice>
+          <mc:Fallback>
+            <w:pict>
+              <v:shape w14:anchorId="77532E75" id="Ink 7" o:spid="_x0000_s1026" type="#_x0000_t75" style="position:absolute;margin-left:227.25pt;margin-top:55.9pt;width:1.05pt;height:1.05pt;z-index:251664384;visibility:visible;mso-wrap-style:square;mso-wrap-distance-left:9pt;mso-wrap-distance-top:0;mso-wrap-distance-right:9pt;mso-wrap-distance-bottom:0;mso-position-horizontal:absolute;mso-position-horizontal-relative:text;mso-position-vertical:absolute;mso-position-vertical-relative:text" o:gfxdata="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">
+                <v:imagedata r:id="rId18" o:title=""/>
+              </v:shape>
+            </w:pict>
+          </mc:Fallback>
+        </mc:AlternateContent>
+      </w:r>
+      <w:r>
+        <w:rPr>
+          <w:noProof/>
         </w:rPr>
         <w:drawing>
-          <wp:inline distT="0" distB="0" distL="0" distR="0" wp14:anchorId="129C9C64" wp14:editId="6EB8C2F8">
-            <wp:extent cx="4330700" cy="2275044"/>
+          <wp:inline distT="0" distB="0" distL="0" distR="0" wp14:anchorId="5DE1EBB1" wp14:editId="20A4C177">
+            <wp:extent cx="4100604" cy="2305878"/>
             <wp:effectExtent l="0" t="0" r="0" b="0"/>
-            <wp:docPr id="931176661" name="Picture 1"/>
+            <wp:docPr id="120016794" name="Picture 6"/>
             <wp:cNvGraphicFramePr>
               <a:graphicFrameLocks xmlns:a="http://schemas.openxmlformats.org/drawingml/2006/main" noChangeAspect="1"/>
             </wp:cNvGraphicFramePr>
@@ -2459,23 +1487,36 @@
               <a:graphicData uri="http://schemas.openxmlformats.org/drawingml/2006/picture">
                 <pic:pic xmlns:pic="http://schemas.openxmlformats.org/drawingml/2006/picture">
                   <pic:nvPicPr>
-                    <pic:cNvPr id="931176661" name=""/>
-                    <pic:cNvPicPr/>
+                    <pic:cNvPr id="0" name="Picture 3"/>
+                    <pic:cNvPicPr>
+                      <a:picLocks noChangeAspect="1" noChangeArrowheads="1"/>
+                    </pic:cNvPicPr>
                   </pic:nvPicPr>
                   <pic:blipFill>
-                    <a:blip r:embed="rId25"/>
+                    <a:blip r:embed="rId19" cstate="print">
+                      <a:extLst>
+                        <a:ext uri="{28A0092B-C50C-407E-A947-70E740481C1C}">
+                          <a14:useLocalDpi xmlns:a14="http://schemas.microsoft.com/office/drawing/2010/main" val="0"/>
+                        </a:ext>
+                      </a:extLst>
+                    </a:blip>
+                    <a:srcRect/>
                     <a:stretch>
                       <a:fillRect/>
                     </a:stretch>
                   </pic:blipFill>
-                  <pic:spPr>
+                  <pic:spPr bwMode="auto">
                     <a:xfrm>
                       <a:off x="0" y="0"/>
-                      <a:ext cx="4347335" cy="2283783"/>
+                      <a:ext cx="4139240" cy="2327604"/>
                     </a:xfrm>
                     <a:prstGeom prst="rect">
                       <a:avLst/>
                     </a:prstGeom>
+                    <a:noFill/>
+                    <a:ln>
+                      <a:noFill/>
+                    </a:ln>
                   </pic:spPr>
                 </pic:pic>
               </a:graphicData>
@@ -2488,7 +1529,7 @@
       <w:pPr>
         <w:pStyle w:val="ListParagraph"/>
         <w:spacing w:line="360" w:lineRule="auto"/>
-        <w:ind w:left="1440"/>
+        <w:ind w:left="1800"/>
         <w:jc w:val="both"/>
         <w:rPr>
           <w:rFonts w:ascii="Times New Roman" w:hAnsi="Times New Roman" w:cs="Times New Roman"/>
@@ -2515,136 +1556,7 @@
           <w:szCs w:val="24"/>
           <w:lang w:val="ms"/>
         </w:rPr>
-        <w:t xml:space="preserve">: Pada </w:t>
-      </w:r>
-      <w:r>
-        <w:rPr>
-          <w:rFonts w:ascii="Times New Roman" w:hAnsi="Times New Roman" w:cs="Times New Roman"/>
-          <w:sz w:val="24"/>
-          <w:szCs w:val="24"/>
-          <w:lang w:val="ms"/>
-        </w:rPr>
-        <w:t xml:space="preserve">kode pemrograman, seperti langkah yang sudah dijelaskan pada pertemuan sebelumnya, kita akan membuat halaman </w:t>
-      </w:r>
-      <w:r>
-        <w:rPr>
-          <w:rFonts w:ascii="Times New Roman" w:hAnsi="Times New Roman" w:cs="Times New Roman"/>
-          <w:b/>
-          <w:bCs/>
-          <w:sz w:val="24"/>
-          <w:szCs w:val="24"/>
-          <w:lang w:val="ms"/>
-        </w:rPr>
-        <w:t xml:space="preserve">dashboard </w:t>
-      </w:r>
-      <w:r>
-        <w:rPr>
-          <w:rFonts w:ascii="Times New Roman" w:hAnsi="Times New Roman" w:cs="Times New Roman"/>
-          <w:sz w:val="24"/>
-          <w:szCs w:val="24"/>
-          <w:lang w:val="ms"/>
-        </w:rPr>
-        <w:t xml:space="preserve">dengan mengimport </w:t>
-      </w:r>
-      <w:r>
-        <w:rPr>
-          <w:rFonts w:ascii="Times New Roman" w:hAnsi="Times New Roman" w:cs="Times New Roman"/>
-          <w:sz w:val="24"/>
-          <w:szCs w:val="24"/>
-          <w:lang w:val="ms"/>
-        </w:rPr>
-        <w:t xml:space="preserve">material.dart, kemudian kita ketik </w:t>
-      </w:r>
-      <w:r>
-        <w:rPr>
-          <w:rFonts w:ascii="Times New Roman" w:hAnsi="Times New Roman" w:cs="Times New Roman"/>
-          <w:sz w:val="24"/>
-          <w:szCs w:val="24"/>
-          <w:lang w:val="ms"/>
-        </w:rPr>
-        <w:lastRenderedPageBreak/>
-        <w:t xml:space="preserve">template dari suatu halaman, yaitu </w:t>
-      </w:r>
-      <w:r>
-        <w:rPr>
-          <w:rFonts w:ascii="Times New Roman" w:hAnsi="Times New Roman" w:cs="Times New Roman"/>
-          <w:b/>
-          <w:bCs/>
-          <w:sz w:val="24"/>
-          <w:szCs w:val="24"/>
-          <w:lang w:val="ms"/>
-        </w:rPr>
-        <w:t>stless</w:t>
-      </w:r>
-      <w:r>
-        <w:rPr>
-          <w:rFonts w:ascii="Times New Roman" w:hAnsi="Times New Roman" w:cs="Times New Roman"/>
-          <w:sz w:val="24"/>
-          <w:szCs w:val="24"/>
-          <w:lang w:val="ms"/>
-        </w:rPr>
-        <w:t>, maka akan otomatis terisi</w:t>
-      </w:r>
-      <w:r>
-        <w:rPr>
-          <w:rFonts w:ascii="Times New Roman" w:hAnsi="Times New Roman" w:cs="Times New Roman"/>
-          <w:sz w:val="24"/>
-          <w:szCs w:val="24"/>
-          <w:lang w:val="ms"/>
-        </w:rPr>
-        <w:t xml:space="preserve">, kemudian </w:t>
-      </w:r>
-      <w:r>
-        <w:rPr>
-          <w:rFonts w:ascii="Times New Roman" w:hAnsi="Times New Roman" w:cs="Times New Roman"/>
-          <w:sz w:val="24"/>
-          <w:szCs w:val="24"/>
-          <w:lang w:val="ms"/>
-        </w:rPr>
-        <w:t xml:space="preserve">kita modifikasi sesuai kebutuhan yang ada. </w:t>
-      </w:r>
-    </w:p>
-    <w:p>
-      <w:pPr>
-        <w:pStyle w:val="ListParagraph"/>
-        <w:spacing w:line="360" w:lineRule="auto"/>
-        <w:ind w:left="1440"/>
-        <w:jc w:val="both"/>
-        <w:rPr>
-          <w:rFonts w:ascii="Times New Roman" w:hAnsi="Times New Roman" w:cs="Times New Roman"/>
-          <w:sz w:val="24"/>
-          <w:szCs w:val="24"/>
-          <w:lang w:val="ms"/>
-        </w:rPr>
-      </w:pPr>
-      <w:r>
-        <w:rPr>
-          <w:rFonts w:ascii="Times New Roman" w:hAnsi="Times New Roman" w:cs="Times New Roman"/>
-          <w:b/>
-          <w:bCs/>
-          <w:sz w:val="24"/>
-          <w:szCs w:val="24"/>
-          <w:lang w:val="ms"/>
-        </w:rPr>
-        <w:t xml:space="preserve">Analisis 2 </w:t>
-      </w:r>
-      <w:r>
-        <w:rPr>
-          <w:rFonts w:ascii="Times New Roman" w:hAnsi="Times New Roman" w:cs="Times New Roman"/>
-          <w:sz w:val="24"/>
-          <w:szCs w:val="24"/>
-          <w:lang w:val="ms"/>
-        </w:rPr>
-        <w:t xml:space="preserve">: </w:t>
-      </w:r>
-      <w:r>
-        <w:rPr>
-          <w:rFonts w:ascii="Times New Roman" w:hAnsi="Times New Roman" w:cs="Times New Roman"/>
-          <w:sz w:val="24"/>
-          <w:szCs w:val="24"/>
-          <w:lang w:val="ms"/>
-        </w:rPr>
-        <w:t xml:space="preserve">Pada tanda </w:t>
+        <w:t xml:space="preserve">: Pada gambar yang kita sisipkan diatas menunjukkan kita telah berhasil melakukan get by id (id tertentu yang ingin kita lihat detail isinya). Pada tanda </w:t>
       </w:r>
       <w:r>
         <w:rPr>
@@ -2663,65 +1575,28 @@
           <w:szCs w:val="24"/>
           <w:lang w:val="ms"/>
         </w:rPr>
-        <w:t xml:space="preserve"> </w:t>
-      </w:r>
-      <w:r>
-        <w:rPr>
-          <w:rFonts w:ascii="Times New Roman" w:hAnsi="Times New Roman" w:cs="Times New Roman"/>
-          <w:sz w:val="24"/>
-          <w:szCs w:val="24"/>
-          <w:lang w:val="ms"/>
-        </w:rPr>
-        <w:t xml:space="preserve">terdapat </w:t>
-      </w:r>
-      <w:r>
-        <w:rPr>
-          <w:rFonts w:ascii="Times New Roman" w:hAnsi="Times New Roman" w:cs="Times New Roman"/>
-          <w:b/>
-          <w:bCs/>
-          <w:sz w:val="24"/>
-          <w:szCs w:val="24"/>
-          <w:lang w:val="ms"/>
-        </w:rPr>
-        <w:t xml:space="preserve">navigator.pop </w:t>
-      </w:r>
-      <w:r>
-        <w:rPr>
-          <w:rFonts w:ascii="Times New Roman" w:hAnsi="Times New Roman" w:cs="Times New Roman"/>
-          <w:sz w:val="24"/>
-          <w:szCs w:val="24"/>
-          <w:lang w:val="ms"/>
-        </w:rPr>
-        <w:t xml:space="preserve">yang dimana ketika kita klik “Logout”, maka akan </w:t>
-      </w:r>
-      <w:r>
-        <w:rPr>
-          <w:rFonts w:ascii="Times New Roman" w:hAnsi="Times New Roman" w:cs="Times New Roman"/>
-          <w:b/>
-          <w:bCs/>
-          <w:sz w:val="24"/>
-          <w:szCs w:val="24"/>
-          <w:lang w:val="ms"/>
-        </w:rPr>
-        <w:t>mengembalikan</w:t>
-      </w:r>
-      <w:r>
-        <w:rPr>
-          <w:rFonts w:ascii="Times New Roman" w:hAnsi="Times New Roman" w:cs="Times New Roman"/>
-          <w:sz w:val="24"/>
-          <w:szCs w:val="24"/>
-          <w:lang w:val="ms"/>
-        </w:rPr>
-        <w:t xml:space="preserve"> ke halaman loginPage.dart</w:t>
-      </w:r>
-      <w:r>
-        <w:rPr>
-          <w:rFonts w:ascii="Times New Roman" w:hAnsi="Times New Roman" w:cs="Times New Roman"/>
-          <w:sz w:val="24"/>
-          <w:szCs w:val="24"/>
-          <w:lang w:val="ms"/>
-        </w:rPr>
-        <w:t>.</w:t>
+        <w:t xml:space="preserve"> diatas kita menginputkan link ini </w:t>
+      </w:r>
+      <w:hyperlink r:id="rId20" w:history="1">
+        <w:r>
+          <w:rPr>
+            <w:rStyle w:val="Hyperlink"/>
+            <w:rFonts w:ascii="Times New Roman" w:hAnsi="Times New Roman" w:cs="Times New Roman"/>
+            <w:sz w:val="24"/>
+            <w:szCs w:val="24"/>
+            <w:lang w:val="ms"/>
+          </w:rPr>
+          <w:t>https://ghibliapi.dev/films</w:t>
+        </w:r>
+      </w:hyperlink>
+      <w:r>
+        <w:rPr>
+          <w:rFonts w:ascii="Times New Roman" w:hAnsi="Times New Roman" w:cs="Times New Roman"/>
+          <w:sz w:val="24"/>
+          <w:szCs w:val="24"/>
+          <w:lang w:val="ms"/>
+        </w:rPr>
+        <w:t xml:space="preserve"> ditambah dengan id yang kita gunakan untuk kita ambil datanya.</w:t>
       </w:r>
     </w:p>
     <w:p>
@@ -2729,7 +1604,7 @@
         <w:pStyle w:val="ListParagraph"/>
         <w:numPr>
           <w:ilvl w:val="0"/>
-          <w:numId w:val="4"/>
+          <w:numId w:val="5"/>
         </w:numPr>
         <w:spacing w:line="360" w:lineRule="auto"/>
         <w:jc w:val="both"/>
@@ -2743,49 +1618,21 @@
       <w:r>
         <w:rPr>
           <w:rFonts w:ascii="Times New Roman" w:hAnsi="Times New Roman" w:cs="Times New Roman"/>
-          <w:b/>
-          <w:bCs/>
-          <w:sz w:val="24"/>
-          <w:szCs w:val="24"/>
-          <w:lang w:val="ms"/>
-        </w:rPr>
-        <w:t>Kedua</w:t>
-      </w:r>
-      <w:r>
-        <w:rPr>
-          <w:rFonts w:ascii="Times New Roman" w:hAnsi="Times New Roman" w:cs="Times New Roman"/>
-          <w:sz w:val="24"/>
-          <w:szCs w:val="24"/>
-          <w:lang w:val="ms"/>
-        </w:rPr>
-        <w:t>, Maka output/hasilnya akan seperti ini jika kita sudah mengisi user/email dan password pada halaman login, maka halaman akan di</w:t>
-      </w:r>
-      <w:r>
-        <w:rPr>
-          <w:rFonts w:ascii="Times New Roman" w:hAnsi="Times New Roman" w:cs="Times New Roman"/>
-          <w:sz w:val="24"/>
-          <w:szCs w:val="24"/>
-          <w:lang w:val="ms"/>
-        </w:rPr>
-        <w:t xml:space="preserve">alihkan ke </w:t>
-      </w:r>
-      <w:r>
-        <w:rPr>
-          <w:rFonts w:ascii="Times New Roman" w:hAnsi="Times New Roman" w:cs="Times New Roman"/>
-          <w:b/>
-          <w:bCs/>
-          <w:sz w:val="24"/>
-          <w:szCs w:val="24"/>
-          <w:lang w:val="ms"/>
-        </w:rPr>
-        <w:t xml:space="preserve">dashboard.dart </w:t>
+          <w:sz w:val="24"/>
+          <w:szCs w:val="24"/>
+          <w:lang w:val="ms"/>
+        </w:rPr>
+        <w:t xml:space="preserve">Kemudian kita mencoba untuk menganalisis endpointnya </w:t>
       </w:r>
     </w:p>
     <w:p>
       <w:pPr>
         <w:pStyle w:val="ListParagraph"/>
+        <w:numPr>
+          <w:ilvl w:val="0"/>
+          <w:numId w:val="6"/>
+        </w:numPr>
         <w:spacing w:line="360" w:lineRule="auto"/>
-        <w:ind w:left="1440"/>
         <w:jc w:val="both"/>
         <w:rPr>
           <w:rFonts w:ascii="Times New Roman" w:hAnsi="Times New Roman" w:cs="Times New Roman"/>
@@ -2797,17 +1644,56 @@
       <w:r>
         <w:rPr>
           <w:rFonts w:ascii="Times New Roman" w:hAnsi="Times New Roman" w:cs="Times New Roman"/>
+          <w:sz w:val="24"/>
+          <w:szCs w:val="24"/>
+          <w:lang w:val="ms"/>
+        </w:rPr>
+        <w:t xml:space="preserve">Pada </w:t>
+      </w:r>
+      <w:r>
+        <w:rPr>
+          <w:rFonts w:ascii="Times New Roman" w:hAnsi="Times New Roman" w:cs="Times New Roman"/>
+          <w:b/>
+          <w:bCs/>
+          <w:sz w:val="24"/>
+          <w:szCs w:val="24"/>
+          <w:lang w:val="ms"/>
+        </w:rPr>
+        <w:t>GET / films</w:t>
+      </w:r>
+      <w:r>
+        <w:rPr>
+          <w:rFonts w:ascii="Times New Roman" w:hAnsi="Times New Roman" w:cs="Times New Roman"/>
+          <w:sz w:val="24"/>
+          <w:szCs w:val="24"/>
+          <w:lang w:val="ms"/>
+        </w:rPr>
+        <w:t xml:space="preserve"> : Memiliki fungsi untuk mengambil data atau informasi dari sumber daya film</w:t>
+      </w:r>
+    </w:p>
+    <w:p>
+      <w:pPr>
+        <w:pStyle w:val="ListParagraph"/>
+        <w:spacing w:line="360" w:lineRule="auto"/>
+        <w:ind w:left="1800"/>
+        <w:jc w:val="both"/>
+        <w:rPr>
+          <w:rFonts w:ascii="Times New Roman" w:hAnsi="Times New Roman" w:cs="Times New Roman"/>
+          <w:sz w:val="24"/>
+          <w:szCs w:val="24"/>
+          <w:lang w:val="ms"/>
+        </w:rPr>
+      </w:pPr>
+      <w:r>
+        <w:rPr>
           <w:noProof/>
-          <w:sz w:val="24"/>
-          <w:szCs w:val="24"/>
-          <w:lang w:val="ms"/>
         </w:rPr>
         <w:lastRenderedPageBreak/>
         <w:drawing>
-          <wp:inline distT="0" distB="0" distL="0" distR="0" wp14:anchorId="13E44A64" wp14:editId="7A842CD4">
-            <wp:extent cx="4322451" cy="5437164"/>
+          <wp:inline distT="0" distB="0" distL="0" distR="0" wp14:anchorId="0A51B19D" wp14:editId="4124425E">
+            <wp:extent cx="4113522" cy="2314136"/>
             <wp:effectExtent l="0" t="0" r="1905" b="0"/>
-            <wp:docPr id="627248377" name="Picture 1"/>
+            <wp:docPr id="491820828" name="Picture 10"/>
             <wp:cNvGraphicFramePr>
               <a:graphicFrameLocks xmlns:a="http://schemas.openxmlformats.org/drawingml/2006/main" noChangeAspect="1"/>
             </wp:cNvGraphicFramePr>
@@ -2815,23 +1701,36 @@
               <a:graphicData uri="http://schemas.openxmlformats.org/drawingml/2006/picture">
                 <pic:pic xmlns:pic="http://schemas.openxmlformats.org/drawingml/2006/picture">
                   <pic:nvPicPr>
-                    <pic:cNvPr id="627248377" name=""/>
-                    <pic:cNvPicPr/>
+                    <pic:cNvPr id="0" name="Picture 5"/>
+                    <pic:cNvPicPr>
+                      <a:picLocks noChangeAspect="1" noChangeArrowheads="1"/>
+                    </pic:cNvPicPr>
                   </pic:nvPicPr>
                   <pic:blipFill>
-                    <a:blip r:embed="rId26"/>
+                    <a:blip r:embed="rId21" cstate="print">
+                      <a:extLst>
+                        <a:ext uri="{28A0092B-C50C-407E-A947-70E740481C1C}">
+                          <a14:useLocalDpi xmlns:a14="http://schemas.microsoft.com/office/drawing/2010/main" val="0"/>
+                        </a:ext>
+                      </a:extLst>
+                    </a:blip>
+                    <a:srcRect/>
                     <a:stretch>
                       <a:fillRect/>
                     </a:stretch>
                   </pic:blipFill>
-                  <pic:spPr>
+                  <pic:spPr bwMode="auto">
                     <a:xfrm>
                       <a:off x="0" y="0"/>
-                      <a:ext cx="4334030" cy="5451729"/>
+                      <a:ext cx="4129623" cy="2323194"/>
                     </a:xfrm>
                     <a:prstGeom prst="rect">
                       <a:avLst/>
                     </a:prstGeom>
+                    <a:noFill/>
+                    <a:ln>
+                      <a:noFill/>
+                    </a:ln>
                   </pic:spPr>
                 </pic:pic>
               </a:graphicData>
@@ -2843,8 +1742,11 @@
     <w:p>
       <w:pPr>
         <w:pStyle w:val="ListParagraph"/>
+        <w:numPr>
+          <w:ilvl w:val="0"/>
+          <w:numId w:val="6"/>
+        </w:numPr>
         <w:spacing w:line="360" w:lineRule="auto"/>
-        <w:ind w:left="1440"/>
         <w:jc w:val="both"/>
         <w:rPr>
           <w:rFonts w:ascii="Times New Roman" w:hAnsi="Times New Roman" w:cs="Times New Roman"/>
@@ -2856,49 +1758,47 @@
       <w:r>
         <w:rPr>
           <w:rFonts w:ascii="Times New Roman" w:hAnsi="Times New Roman" w:cs="Times New Roman"/>
+          <w:sz w:val="24"/>
+          <w:szCs w:val="24"/>
+          <w:lang w:val="ms"/>
+        </w:rPr>
+        <w:t xml:space="preserve">Pada </w:t>
+      </w:r>
+      <w:r>
+        <w:rPr>
+          <w:rFonts w:ascii="Times New Roman" w:hAnsi="Times New Roman" w:cs="Times New Roman"/>
           <w:b/>
           <w:bCs/>
           <w:sz w:val="24"/>
           <w:szCs w:val="24"/>
           <w:lang w:val="ms"/>
         </w:rPr>
-        <w:t xml:space="preserve">Analisis </w:t>
-      </w:r>
-      <w:r>
-        <w:rPr>
-          <w:rFonts w:ascii="Times New Roman" w:hAnsi="Times New Roman" w:cs="Times New Roman"/>
-          <w:sz w:val="24"/>
-          <w:szCs w:val="24"/>
-          <w:lang w:val="ms"/>
-        </w:rPr>
-        <w:t xml:space="preserve">: Pada gambar diatas, saya berikan </w:t>
-      </w:r>
-      <w:r>
-        <w:rPr>
-          <w:rFonts w:ascii="Times New Roman" w:hAnsi="Times New Roman" w:cs="Times New Roman"/>
-          <w:b/>
-          <w:bCs/>
-          <w:sz w:val="24"/>
-          <w:szCs w:val="24"/>
-          <w:lang w:val="ms"/>
-        </w:rPr>
-        <w:t>validator</w:t>
-      </w:r>
-      <w:r>
-        <w:rPr>
-          <w:rFonts w:ascii="Times New Roman" w:hAnsi="Times New Roman" w:cs="Times New Roman"/>
-          <w:sz w:val="24"/>
-          <w:szCs w:val="24"/>
-          <w:lang w:val="ms"/>
-        </w:rPr>
-        <w:t xml:space="preserve"> yang dimana jika kosong, tidak bisa klik “Login”.</w:t>
+        <w:t>GET / films/{id}</w:t>
+      </w:r>
+      <w:r>
+        <w:rPr>
+          <w:rFonts w:ascii="Times New Roman" w:hAnsi="Times New Roman" w:cs="Times New Roman"/>
+          <w:sz w:val="24"/>
+          <w:szCs w:val="24"/>
+          <w:lang w:val="ms"/>
+        </w:rPr>
+        <w:t xml:space="preserve"> : Memiliki fungsi untuk </w:t>
+      </w:r>
+      <w:r>
+        <w:rPr>
+          <w:rFonts w:ascii="Times New Roman" w:hAnsi="Times New Roman" w:cs="Times New Roman"/>
+          <w:sz w:val="24"/>
+          <w:szCs w:val="24"/>
+          <w:lang w:val="ms"/>
+        </w:rPr>
+        <w:t xml:space="preserve">mengambil data atau informasi dari sumber daya film berdasarkan “id” yang kita kita tampilkan detail data film </w:t>
       </w:r>
     </w:p>
     <w:p>
       <w:pPr>
         <w:pStyle w:val="ListParagraph"/>
         <w:spacing w:line="360" w:lineRule="auto"/>
-        <w:ind w:left="1440"/>
+        <w:ind w:left="1800"/>
         <w:jc w:val="both"/>
         <w:rPr>
           <w:rFonts w:ascii="Times New Roman" w:hAnsi="Times New Roman" w:cs="Times New Roman"/>
@@ -2909,18 +1809,13 @@
       </w:pPr>
       <w:r>
         <w:rPr>
-          <w:rFonts w:ascii="Times New Roman" w:hAnsi="Times New Roman" w:cs="Times New Roman"/>
           <w:noProof/>
-          <w:sz w:val="24"/>
-          <w:szCs w:val="24"/>
-          <w:lang w:val="ms"/>
-        </w:rPr>
-        <w:lastRenderedPageBreak/>
+        </w:rPr>
         <w:drawing>
-          <wp:inline distT="0" distB="0" distL="0" distR="0" wp14:anchorId="3A0FD192" wp14:editId="1A770AFA">
-            <wp:extent cx="4332850" cy="5386333"/>
-            <wp:effectExtent l="0" t="0" r="0" b="5080"/>
-            <wp:docPr id="718935940" name="Picture 1"/>
+          <wp:inline distT="0" distB="0" distL="0" distR="0" wp14:anchorId="5C5A1C58" wp14:editId="37F4B082">
+            <wp:extent cx="4076792" cy="2293473"/>
+            <wp:effectExtent l="0" t="0" r="0" b="0"/>
+            <wp:docPr id="261264519" name="Picture 11"/>
             <wp:cNvGraphicFramePr>
               <a:graphicFrameLocks xmlns:a="http://schemas.openxmlformats.org/drawingml/2006/main" noChangeAspect="1"/>
             </wp:cNvGraphicFramePr>
@@ -2928,23 +1823,36 @@
               <a:graphicData uri="http://schemas.openxmlformats.org/drawingml/2006/picture">
                 <pic:pic xmlns:pic="http://schemas.openxmlformats.org/drawingml/2006/picture">
                   <pic:nvPicPr>
-                    <pic:cNvPr id="718935940" name=""/>
-                    <pic:cNvPicPr/>
+                    <pic:cNvPr id="0" name="Picture 7"/>
+                    <pic:cNvPicPr>
+                      <a:picLocks noChangeAspect="1" noChangeArrowheads="1"/>
+                    </pic:cNvPicPr>
                   </pic:nvPicPr>
                   <pic:blipFill>
-                    <a:blip r:embed="rId27"/>
+                    <a:blip r:embed="rId22" cstate="print">
+                      <a:extLst>
+                        <a:ext uri="{28A0092B-C50C-407E-A947-70E740481C1C}">
+                          <a14:useLocalDpi xmlns:a14="http://schemas.microsoft.com/office/drawing/2010/main" val="0"/>
+                        </a:ext>
+                      </a:extLst>
+                    </a:blip>
+                    <a:srcRect/>
                     <a:stretch>
                       <a:fillRect/>
                     </a:stretch>
                   </pic:blipFill>
-                  <pic:spPr>
+                  <pic:spPr bwMode="auto">
                     <a:xfrm>
                       <a:off x="0" y="0"/>
-                      <a:ext cx="4339720" cy="5394874"/>
+                      <a:ext cx="4100332" cy="2306716"/>
                     </a:xfrm>
                     <a:prstGeom prst="rect">
                       <a:avLst/>
                     </a:prstGeom>
+                    <a:noFill/>
+                    <a:ln>
+                      <a:noFill/>
+                    </a:ln>
                   </pic:spPr>
                 </pic:pic>
               </a:graphicData>
@@ -2952,68 +1860,51 @@
           </wp:inline>
         </w:drawing>
       </w:r>
-      <w:r>
-        <w:rPr>
-          <w:rFonts w:ascii="Times New Roman" w:hAnsi="Times New Roman" w:cs="Times New Roman"/>
-          <w:b/>
-          <w:bCs/>
-          <w:sz w:val="24"/>
-          <w:szCs w:val="24"/>
-          <w:lang w:val="ms"/>
-        </w:rPr>
-        <w:t xml:space="preserve">Analisis </w:t>
-      </w:r>
-      <w:r>
-        <w:rPr>
-          <w:rFonts w:ascii="Times New Roman" w:hAnsi="Times New Roman" w:cs="Times New Roman"/>
-          <w:sz w:val="24"/>
-          <w:szCs w:val="24"/>
-          <w:lang w:val="ms"/>
-        </w:rPr>
-        <w:t xml:space="preserve">: Jika berhasil, maka akan mengalihkan halaman ke </w:t>
-      </w:r>
-      <w:r>
-        <w:rPr>
-          <w:rFonts w:ascii="Times New Roman" w:hAnsi="Times New Roman" w:cs="Times New Roman"/>
-          <w:b/>
-          <w:bCs/>
-          <w:sz w:val="24"/>
-          <w:szCs w:val="24"/>
-          <w:lang w:val="ms"/>
-        </w:rPr>
-        <w:t>dashboard</w:t>
-      </w:r>
-      <w:r>
-        <w:rPr>
-          <w:rFonts w:ascii="Times New Roman" w:hAnsi="Times New Roman" w:cs="Times New Roman"/>
-          <w:b/>
-          <w:bCs/>
-          <w:sz w:val="24"/>
-          <w:szCs w:val="24"/>
-          <w:lang w:val="ms"/>
-        </w:rPr>
-        <w:t>.dart</w:t>
-      </w:r>
-      <w:r>
-        <w:rPr>
-          <w:rFonts w:ascii="Times New Roman" w:hAnsi="Times New Roman" w:cs="Times New Roman"/>
-          <w:sz w:val="24"/>
-          <w:szCs w:val="24"/>
-          <w:lang w:val="ms"/>
-        </w:rPr>
-        <w:t>. Jika di-klik Logout, maka akan kembali ke halaman loginPage.dart.</w:t>
-      </w:r>
     </w:p>
     <w:p>
       <w:pPr>
         <w:pStyle w:val="ListParagraph"/>
         <w:spacing w:line="360" w:lineRule="auto"/>
-        <w:ind w:left="1440"/>
+        <w:ind w:left="1800"/>
         <w:jc w:val="both"/>
         <w:rPr>
           <w:rFonts w:ascii="Times New Roman" w:hAnsi="Times New Roman" w:cs="Times New Roman"/>
           <w:sz w:val="24"/>
           <w:szCs w:val="24"/>
+          <w:lang w:val="ms"/>
+        </w:rPr>
+      </w:pPr>
+    </w:p>
+    <w:p>
+      <w:pPr>
+        <w:spacing w:line="360" w:lineRule="auto"/>
+        <w:ind w:left="720"/>
+        <w:rPr>
+          <w:rFonts w:ascii="Times New Roman" w:hAnsi="Times New Roman" w:cs="Times New Roman"/>
+          <w:sz w:val="24"/>
+          <w:szCs w:val="24"/>
+          <w:lang w:val="ms"/>
+        </w:rPr>
+      </w:pPr>
+    </w:p>
+    <w:p>
+      <w:pPr>
+        <w:spacing w:line="360" w:lineRule="auto"/>
+        <w:ind w:left="720"/>
+        <w:rPr>
+          <w:rFonts w:cstheme="minorHAnsi"/>
+          <w:sz w:val="24"/>
+          <w:szCs w:val="24"/>
+          <w:lang w:val="ms"/>
+        </w:rPr>
+      </w:pPr>
+    </w:p>
+    <w:p>
+      <w:pPr>
+        <w:spacing w:line="360" w:lineRule="auto"/>
+        <w:ind w:left="720"/>
+        <w:rPr>
+          <w:rFonts w:ascii="Times New Roman" w:hAnsi="Times New Roman" w:cs="Times New Roman"/>
           <w:lang w:val="ms"/>
         </w:rPr>
       </w:pPr>
@@ -3358,6 +2249,119 @@
     </w:lvl>
   </w:abstractNum>
   <w:abstractNum w:abstractNumId="1" w15:restartNumberingAfterBreak="0">
+    <w:nsid w:val="0F915040"/>
+    <w:multiLevelType w:val="hybridMultilevel"/>
+    <w:tmpl w:val="13C0E940"/>
+    <w:lvl w:ilvl="0" w:tplc="04090001">
+      <w:start w:val="1"/>
+      <w:numFmt w:val="bullet"/>
+      <w:lvlText w:val=""/>
+      <w:lvlJc w:val="left"/>
+      <w:pPr>
+        <w:ind w:left="1800" w:hanging="360"/>
+      </w:pPr>
+      <w:rPr>
+        <w:rFonts w:ascii="Symbol" w:hAnsi="Symbol" w:hint="default"/>
+      </w:rPr>
+    </w:lvl>
+    <w:lvl w:ilvl="1" w:tplc="04090003" w:tentative="1">
+      <w:start w:val="1"/>
+      <w:numFmt w:val="bullet"/>
+      <w:lvlText w:val="o"/>
+      <w:lvlJc w:val="left"/>
+      <w:pPr>
+        <w:ind w:left="2520" w:hanging="360"/>
+      </w:pPr>
+      <w:rPr>
+        <w:rFonts w:ascii="Courier New" w:hAnsi="Courier New" w:cs="Courier New" w:hint="default"/>
+      </w:rPr>
+    </w:lvl>
+    <w:lvl w:ilvl="2" w:tplc="04090005" w:tentative="1">
+      <w:start w:val="1"/>
+      <w:numFmt w:val="bullet"/>
+      <w:lvlText w:val=""/>
+      <w:lvlJc w:val="left"/>
+      <w:pPr>
+        <w:ind w:left="3240" w:hanging="360"/>
+      </w:pPr>
+      <w:rPr>
+        <w:rFonts w:ascii="Wingdings" w:hAnsi="Wingdings" w:hint="default"/>
+      </w:rPr>
+    </w:lvl>
+    <w:lvl w:ilvl="3" w:tplc="04090001" w:tentative="1">
+      <w:start w:val="1"/>
+      <w:numFmt w:val="bullet"/>
+      <w:lvlText w:val=""/>
+      <w:lvlJc w:val="left"/>
+      <w:pPr>
+        <w:ind w:left="3960" w:hanging="360"/>
+      </w:pPr>
+      <w:rPr>
+        <w:rFonts w:ascii="Symbol" w:hAnsi="Symbol" w:hint="default"/>
+      </w:rPr>
+    </w:lvl>
+    <w:lvl w:ilvl="4" w:tplc="04090003" w:tentative="1">
+      <w:start w:val="1"/>
+      <w:numFmt w:val="bullet"/>
+      <w:lvlText w:val="o"/>
+      <w:lvlJc w:val="left"/>
+      <w:pPr>
+        <w:ind w:left="4680" w:hanging="360"/>
+      </w:pPr>
+      <w:rPr>
+        <w:rFonts w:ascii="Courier New" w:hAnsi="Courier New" w:cs="Courier New" w:hint="default"/>
+      </w:rPr>
+    </w:lvl>
+    <w:lvl w:ilvl="5" w:tplc="04090005" w:tentative="1">
+      <w:start w:val="1"/>
+      <w:numFmt w:val="bullet"/>
+      <w:lvlText w:val=""/>
+      <w:lvlJc w:val="left"/>
+      <w:pPr>
+        <w:ind w:left="5400" w:hanging="360"/>
+      </w:pPr>
+      <w:rPr>
+        <w:rFonts w:ascii="Wingdings" w:hAnsi="Wingdings" w:hint="default"/>
+      </w:rPr>
+    </w:lvl>
+    <w:lvl w:ilvl="6" w:tplc="04090001" w:tentative="1">
+      <w:start w:val="1"/>
+      <w:numFmt w:val="bullet"/>
+      <w:lvlText w:val=""/>
+      <w:lvlJc w:val="left"/>
+      <w:pPr>
+        <w:ind w:left="6120" w:hanging="360"/>
+      </w:pPr>
+      <w:rPr>
+        <w:rFonts w:ascii="Symbol" w:hAnsi="Symbol" w:hint="default"/>
+      </w:rPr>
+    </w:lvl>
+    <w:lvl w:ilvl="7" w:tplc="04090003" w:tentative="1">
+      <w:start w:val="1"/>
+      <w:numFmt w:val="bullet"/>
+      <w:lvlText w:val="o"/>
+      <w:lvlJc w:val="left"/>
+      <w:pPr>
+        <w:ind w:left="6840" w:hanging="360"/>
+      </w:pPr>
+      <w:rPr>
+        <w:rFonts w:ascii="Courier New" w:hAnsi="Courier New" w:cs="Courier New" w:hint="default"/>
+      </w:rPr>
+    </w:lvl>
+    <w:lvl w:ilvl="8" w:tplc="04090005" w:tentative="1">
+      <w:start w:val="1"/>
+      <w:numFmt w:val="bullet"/>
+      <w:lvlText w:val=""/>
+      <w:lvlJc w:val="left"/>
+      <w:pPr>
+        <w:ind w:left="7560" w:hanging="360"/>
+      </w:pPr>
+      <w:rPr>
+        <w:rFonts w:ascii="Wingdings" w:hAnsi="Wingdings" w:hint="default"/>
+      </w:rPr>
+    </w:lvl>
+  </w:abstractNum>
+  <w:abstractNum w:abstractNumId="2" w15:restartNumberingAfterBreak="0">
     <w:nsid w:val="14204A20"/>
     <w:multiLevelType w:val="hybridMultilevel"/>
     <w:tmpl w:val="E4427922"/>
@@ -3447,7 +2451,96 @@
       </w:pPr>
     </w:lvl>
   </w:abstractNum>
-  <w:abstractNum w:abstractNumId="2" w15:restartNumberingAfterBreak="0">
+  <w:abstractNum w:abstractNumId="3" w15:restartNumberingAfterBreak="0">
+    <w:nsid w:val="3D687198"/>
+    <w:multiLevelType w:val="hybridMultilevel"/>
+    <w:tmpl w:val="88E06B96"/>
+    <w:lvl w:ilvl="0" w:tplc="2508F500">
+      <w:start w:val="1"/>
+      <w:numFmt w:val="decimal"/>
+      <w:lvlText w:val="%1."/>
+      <w:lvlJc w:val="left"/>
+      <w:pPr>
+        <w:ind w:left="1080" w:hanging="360"/>
+      </w:pPr>
+      <w:rPr>
+        <w:rFonts w:hint="default"/>
+      </w:rPr>
+    </w:lvl>
+    <w:lvl w:ilvl="1" w:tplc="04090019" w:tentative="1">
+      <w:start w:val="1"/>
+      <w:numFmt w:val="lowerLetter"/>
+      <w:lvlText w:val="%2."/>
+      <w:lvlJc w:val="left"/>
+      <w:pPr>
+        <w:ind w:left="1800" w:hanging="360"/>
+      </w:pPr>
+    </w:lvl>
+    <w:lvl w:ilvl="2" w:tplc="0409001B" w:tentative="1">
+      <w:start w:val="1"/>
+      <w:numFmt w:val="lowerRoman"/>
+      <w:lvlText w:val="%3."/>
+      <w:lvlJc w:val="right"/>
+      <w:pPr>
+        <w:ind w:left="2520" w:hanging="180"/>
+      </w:pPr>
+    </w:lvl>
+    <w:lvl w:ilvl="3" w:tplc="0409000F" w:tentative="1">
+      <w:start w:val="1"/>
+      <w:numFmt w:val="decimal"/>
+      <w:lvlText w:val="%4."/>
+      <w:lvlJc w:val="left"/>
+      <w:pPr>
+        <w:ind w:left="3240" w:hanging="360"/>
+      </w:pPr>
+    </w:lvl>
+    <w:lvl w:ilvl="4" w:tplc="04090019" w:tentative="1">
+      <w:start w:val="1"/>
+      <w:numFmt w:val="lowerLetter"/>
+      <w:lvlText w:val="%5."/>
+      <w:lvlJc w:val="left"/>
+      <w:pPr>
+        <w:ind w:left="3960" w:hanging="360"/>
+      </w:pPr>
+    </w:lvl>
+    <w:lvl w:ilvl="5" w:tplc="0409001B" w:tentative="1">
+      <w:start w:val="1"/>
+      <w:numFmt w:val="lowerRoman"/>
+      <w:lvlText w:val="%6."/>
+      <w:lvlJc w:val="right"/>
+      <w:pPr>
+        <w:ind w:left="4680" w:hanging="180"/>
+      </w:pPr>
+    </w:lvl>
+    <w:lvl w:ilvl="6" w:tplc="0409000F" w:tentative="1">
+      <w:start w:val="1"/>
+      <w:numFmt w:val="decimal"/>
+      <w:lvlText w:val="%7."/>
+      <w:lvlJc w:val="left"/>
+      <w:pPr>
+        <w:ind w:left="5400" w:hanging="360"/>
+      </w:pPr>
+    </w:lvl>
+    <w:lvl w:ilvl="7" w:tplc="04090019" w:tentative="1">
+      <w:start w:val="1"/>
+      <w:numFmt w:val="lowerLetter"/>
+      <w:lvlText w:val="%8."/>
+      <w:lvlJc w:val="left"/>
+      <w:pPr>
+        <w:ind w:left="6120" w:hanging="360"/>
+      </w:pPr>
+    </w:lvl>
+    <w:lvl w:ilvl="8" w:tplc="0409001B" w:tentative="1">
+      <w:start w:val="1"/>
+      <w:numFmt w:val="lowerRoman"/>
+      <w:lvlText w:val="%9."/>
+      <w:lvlJc w:val="right"/>
+      <w:pPr>
+        <w:ind w:left="6840" w:hanging="180"/>
+      </w:pPr>
+    </w:lvl>
+  </w:abstractNum>
+  <w:abstractNum w:abstractNumId="4" w15:restartNumberingAfterBreak="0">
     <w:nsid w:val="73000A09"/>
     <w:multiLevelType w:val="hybridMultilevel"/>
     <w:tmpl w:val="7D00CE68"/>
@@ -3536,7 +2629,7 @@
       </w:pPr>
     </w:lvl>
   </w:abstractNum>
-  <w:abstractNum w:abstractNumId="3" w15:restartNumberingAfterBreak="0">
+  <w:abstractNum w:abstractNumId="5" w15:restartNumberingAfterBreak="0">
     <w:nsid w:val="765C6B50"/>
     <w:multiLevelType w:val="hybridMultilevel"/>
     <w:tmpl w:val="532E7210"/>
@@ -3626,16 +2719,22 @@
     </w:lvl>
   </w:abstractNum>
   <w:num w:numId="1" w16cid:durableId="1252079367">
-    <w:abstractNumId w:val="1"/>
+    <w:abstractNumId w:val="2"/>
   </w:num>
   <w:num w:numId="2" w16cid:durableId="1279096744">
-    <w:abstractNumId w:val="2"/>
+    <w:abstractNumId w:val="4"/>
   </w:num>
   <w:num w:numId="3" w16cid:durableId="299309557">
-    <w:abstractNumId w:val="3"/>
+    <w:abstractNumId w:val="5"/>
   </w:num>
   <w:num w:numId="4" w16cid:durableId="1546020341">
     <w:abstractNumId w:val="0"/>
+  </w:num>
+  <w:num w:numId="5" w16cid:durableId="962227067">
+    <w:abstractNumId w:val="3"/>
+  </w:num>
+  <w:num w:numId="6" w16cid:durableId="1215505316">
+    <w:abstractNumId w:val="1"/>
   </w:num>
   <w:numIdMacAtCleanup w:val="4"/>
 </w:numbering>
@@ -4252,7 +3351,6 @@
   <w:style w:type="character" w:default="1" w:styleId="DefaultParagraphFont">
     <w:name w:val="Default Paragraph Font"/>
     <w:uiPriority w:val="1"/>
-    <w:semiHidden/>
     <w:unhideWhenUsed/>
   </w:style>
   <w:style w:type="table" w:default="1" w:styleId="TableNormal">
@@ -4705,15 +3803,15 @@
           <inkml:channelProperty channel="F" name="resolution" value="0" units="1/dev"/>
         </inkml:channelProperties>
       </inkml:inkSource>
-      <inkml:timestamp xml:id="ts0" timeString="2025-09-08T11:51:29"/>
+      <inkml:timestamp xml:id="ts0" timeString="2025-09-17T08:19:29.743"/>
     </inkml:context>
     <inkml:brush xml:id="br0">
-      <inkml:brushProperty name="width" value="0.025" units="cm"/>
-      <inkml:brushProperty name="height" value="0.025" units="cm"/>
+      <inkml:brushProperty name="width" value="0.035" units="cm"/>
+      <inkml:brushProperty name="height" value="0.035" units="cm"/>
       <inkml:brushProperty name="color" value="#FFC114"/>
     </inkml:brush>
   </inkml:definitions>
-  <inkml:trace contextRef="#ctx0" brushRef="#br0">1 1 24494,'0'1678'0,"5187"-1678"0,-5187-1678 0,-5187 1678 0</inkml:trace>
+  <inkml:trace contextRef="#ctx0" brushRef="#br0">1 0 24523,'0'1387'0,"3331"-1387"0,-3331-1387 0,-3331 1387 0</inkml:trace>
 </inkml:ink>
 </file>
 
@@ -4733,15 +3831,15 @@
           <inkml:channelProperty channel="F" name="resolution" value="0" units="1/dev"/>
         </inkml:channelProperties>
       </inkml:inkSource>
-      <inkml:timestamp xml:id="ts0" timeString="2025-09-08T07:53:18.006"/>
+      <inkml:timestamp xml:id="ts0" timeString="2025-09-17T08:19:18.570"/>
     </inkml:context>
     <inkml:brush xml:id="br0">
-      <inkml:brushProperty name="width" value="0.025" units="cm"/>
-      <inkml:brushProperty name="height" value="0.025" units="cm"/>
-      <inkml:brushProperty name="color" value="#33CCFF"/>
+      <inkml:brushProperty name="width" value="0.035" units="cm"/>
+      <inkml:brushProperty name="height" value="0.035" units="cm"/>
+      <inkml:brushProperty name="color" value="#E71224"/>
     </inkml:brush>
   </inkml:definitions>
-  <inkml:trace contextRef="#ctx0" brushRef="#br0">0 0 24531,'0'1833'0,"6535"-1833"0,-6535-1833 0,-6535 1833 0</inkml:trace>
+  <inkml:trace contextRef="#ctx0" brushRef="#br0">1 0 24526,'0'475'0,"2028"-475"0,-2028-475 0,-2028 475 0</inkml:trace>
 </inkml:ink>
 </file>
 
@@ -4761,15 +3859,15 @@
           <inkml:channelProperty channel="F" name="resolution" value="0" units="1/dev"/>
         </inkml:channelProperties>
       </inkml:inkSource>
-      <inkml:timestamp xml:id="ts0" timeString="2025-09-08T08:04:36.582"/>
+      <inkml:timestamp xml:id="ts0" timeString="2025-09-17T08:36:48.434"/>
     </inkml:context>
     <inkml:brush xml:id="br0">
-      <inkml:brushProperty name="width" value="0.025" units="cm"/>
-      <inkml:brushProperty name="height" value="0.025" units="cm"/>
-      <inkml:brushProperty name="color" value="#33CCFF"/>
+      <inkml:brushProperty name="width" value="0.035" units="cm"/>
+      <inkml:brushProperty name="height" value="0.035" units="cm"/>
+      <inkml:brushProperty name="color" value="#FFC114"/>
     </inkml:brush>
   </inkml:definitions>
-  <inkml:trace contextRef="#ctx0" brushRef="#br0">0 1 24453,'0'1411'0,"4066"-1411"0,-4066-1411 0,-4066 1411 0</inkml:trace>
+  <inkml:trace contextRef="#ctx0" brushRef="#br0">4197 433 24514,'-1'17'0,"-4"0"0,-3 0 0,-4-1 0,-2 1 0,-4 0 0,-3-1 0,-3 0 0,-3 0 0,-3 0 0,-3 0 0,-3-1 0,-2 0 0,-4 0 0,-2-1 0,-4 0 0,-1-1 0,-4 1 0,-1-2 0,-3 0 0,-3 0 0,-1-1 0,-3 0 0,-2 0 0,-1-2 0,-3 0 0,-1 0 0,-2-1 0,-1-1 0,-1 0 0,-2-1 0,-1 0 0,-1-1 0,0-1 0,-2 0 0,0-1 0,0-1 0,-1 0 0,-1-1 0,1-1 0,0 0 0,-1-1 0,1-1 0,1 0 0,0-1 0,0-1 0,1 0 0,2-1 0,0-1 0,1 0 0,2-1 0,0 0 0,3-1 0,1-1 0,1 0 0,3 0 0,1-2 0,2 0 0,3 0 0,1-1 0,3 0 0,2 0 0,3-2 0,2 1 0,3-1 0,3 0 0,2-1 0,3 0 0,3 0 0,3-1 0,3 0 0,3 0 0,4 0 0,2 0 0,3-1 0,4 0 0,2 1 0,4-1 0,3 0 0,4 0 0,2 0 0,4 0 0,3 0 0,4 0 0,2 0 0,4 1 0,3-1 0,2 1 0,4 0 0,3 0 0,3 1 0,3-1 0,3 1 0,3 1 0,2 0 0,3 0 0,3 0 0,2 1 0,3 0 0,2 1 0,3 0 0,1 1 0,3 0 0,2 1 0,1 0 0,3 1 0,1 1 0,1 0 0,3 0 0,0 1 0,2 1 0,1 1 0,0 0 0,2 0 0,1 2 0,0 0 0,0 0 0,1 2 0,1 0 0,-1 0 0,0 2 0,1 0 0,-1 0 0,-1 2 0,0 0 0,0 0 0,-2 2 0,0 0 0,-1 0 0,-1 1 0,-2 1 0,-1 1 0,-1 0 0,-2 0 0,-1 1 0,-3 1 0,-1 0 0,-2 1 0,-3 0 0,-1 1 0,-3 0 0,-3 1 0,-1 0 0,-4 1 0,-1 0 0,-4 0 0,-2 0 0,-4 1 0,-2 1 0,-3-1 0,-3 1 0,-3 0 0,-3 0 0,-3 1 0,-3-1 0,-4 1 0,-2 0 0,-4 0 0,-3 0 0,-4 0 0</inkml:trace>
 </inkml:ink>
 </file>
 
@@ -4789,42 +3887,15 @@
           <inkml:channelProperty channel="F" name="resolution" value="0" units="1/dev"/>
         </inkml:channelProperties>
       </inkml:inkSource>
-      <inkml:timestamp xml:id="ts0" timeString="2025-09-08T10:51:11.728"/>
+      <inkml:timestamp xml:id="ts0" timeString="2025-09-17T08:36:41.619"/>
     </inkml:context>
     <inkml:brush xml:id="br0">
       <inkml:brushProperty name="width" value="0.035" units="cm"/>
       <inkml:brushProperty name="height" value="0.035" units="cm"/>
-    </inkml:brush>
-  </inkml:definitions>
-  <inkml:trace contextRef="#ctx0" brushRef="#br0">1 1 24523,'0'1746'0,"6854"-1746"0,-6854-1746 0,-6854 1746 0</inkml:trace>
-</inkml:ink>
-</file>
-
-<file path=word/ink/ink5.xml><?xml version="1.0" encoding="utf-8"?>
-<inkml:ink xmlns:inkml="http://www.w3.org/2003/InkML">
-  <inkml:definitions>
-    <inkml:context xml:id="ctx0">
-      <inkml:inkSource xml:id="inkSrc0">
-        <inkml:traceFormat>
-          <inkml:channel name="X" type="integer" min="-2.14748E9" max="2.14748E9" units="cm"/>
-          <inkml:channel name="Y" type="integer" min="-2.14748E9" max="2.14748E9" units="cm"/>
-          <inkml:channel name="F" type="integer" max="32767" units="dev"/>
-        </inkml:traceFormat>
-        <inkml:channelProperties>
-          <inkml:channelProperty channel="X" name="resolution" value="1000" units="1/cm"/>
-          <inkml:channelProperty channel="Y" name="resolution" value="1000" units="1/cm"/>
-          <inkml:channelProperty channel="F" name="resolution" value="0" units="1/dev"/>
-        </inkml:channelProperties>
-      </inkml:inkSource>
-      <inkml:timestamp xml:id="ts0" timeString="2025-09-08T11:42:22.422"/>
-    </inkml:context>
-    <inkml:brush xml:id="br0">
-      <inkml:brushProperty name="width" value="0.025" units="cm"/>
-      <inkml:brushProperty name="height" value="0.025" units="cm"/>
       <inkml:brushProperty name="color" value="#FFC114"/>
     </inkml:brush>
   </inkml:definitions>
-  <inkml:trace contextRef="#ctx0" brushRef="#br0">1 0 24482,'0'1796'0,"2764"-1796"0,-2764-1796 0,-2764 1796 0</inkml:trace>
+  <inkml:trace contextRef="#ctx0" brushRef="#br0">0 0 24575,'0'0'-8191</inkml:trace>
 </inkml:ink>
 </file>
 

</xml_diff>